<commit_message>
- Added Reservation Attributes
</commit_message>
<xml_diff>
--- a/com.centralaz.RoomManagement/Documentation/Room Management v1.4.0.docx
+++ b/com.centralaz.RoomManagement/Documentation/Room Management v1.4.0.docx
@@ -687,15 +687,7 @@
           <w:t>Available Resources:</w:t>
         </w:r>
         <w:r>
-          <w:t xml:space="preserve"> If you have a specific </w:t>
-        </w:r>
-        <w:proofErr w:type="gramStart"/>
-        <w:r>
-          <w:t>time</w:t>
-        </w:r>
-        <w:proofErr w:type="gramEnd"/>
-        <w:r>
-          <w:t xml:space="preserve"> you’d like to have an event, this page allows you to find available locations or resources for it. </w:t>
+          <w:t xml:space="preserve"> If you have a specific time you’d like to have an event, this page allows you to find available locations or resources for it. </w:t>
         </w:r>
       </w:ins>
       <w:ins w:id="26" w:author="Taylor Cavaletto [2]" w:date="2019-08-13T12:55:00Z">
@@ -908,16 +900,7 @@
           <w:t>Reservation Views:</w:t>
         </w:r>
         <w:r>
-          <w:t xml:space="preserve"> </w:t>
-        </w:r>
-        <w:r>
-          <w:t xml:space="preserve">1.4.0 </w:t>
-        </w:r>
-        <w:r>
-          <w:t xml:space="preserve">now includes the ability </w:t>
-        </w:r>
-        <w:r>
-          <w:t xml:space="preserve">to switch between different views on the main page. This expands the previous versions’ lava template settings. This allows you to, for example, create a calendar view and switch between it and the default list view. Much like Printable Reports, you can configure which ones you see in the block settings and configure the views themselves on the Reservation Views page under Admin Tools. You can switch between them using the </w:t>
+          <w:t xml:space="preserve"> 1.4.0 now includes the ability to switch between different views on the main page. This expands the previous versions’ lava template settings. This allows you to, for example, create a calendar view and switch between it and the default list view. Much like Printable Reports, you can configure which ones you see in the block settings and configure the views themselves on the Reservation Views page under Admin Tools. You can switch between them using the </w:t>
         </w:r>
       </w:ins>
       <w:ins w:id="47" w:author="Taylor Cavaletto [2]" w:date="2019-08-13T13:03:00Z">
@@ -1105,16 +1088,14 @@
           <w:pPr/>
         </w:pPrChange>
       </w:pPr>
-      <w:bookmarkStart w:id="76" w:name="_GoBack"/>
-      <w:bookmarkEnd w:id="76"/>
-    </w:p>
-    <w:p>
-      <w:pPr>
-        <w:rPr>
-          <w:del w:id="77" w:author="Taylor Cavaletto [2]" w:date="2019-08-09T16:02:00Z"/>
-        </w:rPr>
-      </w:pPr>
-      <w:del w:id="78" w:author="Taylor Cavaletto [2]" w:date="2019-08-09T16:02:00Z">
+    </w:p>
+    <w:p>
+      <w:pPr>
+        <w:rPr>
+          <w:del w:id="76" w:author="Taylor Cavaletto [2]" w:date="2019-08-09T16:02:00Z"/>
+        </w:rPr>
+      </w:pPr>
+      <w:del w:id="77" w:author="Taylor Cavaletto [2]" w:date="2019-08-09T16:02:00Z">
         <w:r>
           <w:rPr>
             <w:rStyle w:val="NoteCallout1Char"/>
@@ -1122,8 +1103,8 @@
           <w:delText>There are several configurable settings for the printable reports in the block settings. For example, you can change the logo that appears in the printed reports. You can also choose which template to use when printing, or</w:delText>
         </w:r>
       </w:del>
-      <w:ins w:id="79" w:author="Taylor Cavaletto" w:date="2018-09-10T13:31:00Z">
-        <w:del w:id="80" w:author="Taylor Cavaletto [2]" w:date="2019-08-09T16:02:00Z">
+      <w:ins w:id="78" w:author="Taylor Cavaletto" w:date="2018-09-10T13:31:00Z">
+        <w:del w:id="79" w:author="Taylor Cavaletto [2]" w:date="2019-08-09T16:02:00Z">
           <w:r>
             <w:rPr>
               <w:rStyle w:val="NoteCallout1Char"/>
@@ -1132,7 +1113,7 @@
           </w:r>
         </w:del>
       </w:ins>
-      <w:del w:id="81" w:author="Taylor Cavaletto [2]" w:date="2019-08-09T16:02:00Z">
+      <w:del w:id="80" w:author="Taylor Cavaletto [2]" w:date="2019-08-09T16:02:00Z">
         <w:r>
           <w:rPr>
             <w:rStyle w:val="NoteCallout1Char"/>
@@ -1151,12 +1132,12 @@
       <w:r>
         <w:t xml:space="preserve">take a closer look at the registrations when they’re displayed using the default </w:t>
       </w:r>
-      <w:del w:id="82" w:author="Taylor Cavaletto [2]" w:date="2019-08-09T12:05:00Z">
+      <w:del w:id="81" w:author="Taylor Cavaletto [2]" w:date="2019-08-09T12:05:00Z">
         <w:r>
           <w:delText>lava</w:delText>
         </w:r>
       </w:del>
-      <w:ins w:id="83" w:author="Taylor Cavaletto [2]" w:date="2019-08-09T12:05:00Z">
+      <w:ins w:id="82" w:author="Taylor Cavaletto [2]" w:date="2019-08-09T12:05:00Z">
         <w:r>
           <w:t>Reservation View</w:t>
         </w:r>
@@ -1166,7 +1147,7 @@
       </w:r>
     </w:p>
     <w:p>
-      <w:del w:id="84" w:author="Taylor Cavaletto [2]" w:date="2019-08-09T16:01:00Z">
+      <w:del w:id="83" w:author="Taylor Cavaletto [2]" w:date="2019-08-09T16:01:00Z">
         <w:r>
           <w:rPr>
             <w:noProof/>
@@ -1208,7 +1189,7 @@
           </w:drawing>
         </w:r>
       </w:del>
-      <w:ins w:id="85" w:author="Taylor Cavaletto [2]" w:date="2019-08-09T16:01:00Z">
+      <w:ins w:id="84" w:author="Taylor Cavaletto [2]" w:date="2019-08-09T16:01:00Z">
         <w:r>
           <w:rPr>
             <w:noProof/>
@@ -1350,22 +1331,22 @@
       <w:r>
         <w:t xml:space="preserve"> are shown with a checkmark.</w:t>
       </w:r>
-      <w:ins w:id="86" w:author="Taylor Cavaletto [2]" w:date="2019-08-09T11:15:00Z">
+      <w:ins w:id="85" w:author="Taylor Cavaletto [2]" w:date="2019-08-09T11:15:00Z">
         <w:r>
           <w:t xml:space="preserve"> Locations with Layouts tie</w:t>
         </w:r>
       </w:ins>
-      <w:ins w:id="87" w:author="Taylor Cavaletto [2]" w:date="2019-08-09T11:16:00Z">
+      <w:ins w:id="86" w:author="Taylor Cavaletto [2]" w:date="2019-08-09T11:16:00Z">
         <w:r>
           <w:t xml:space="preserve">d to them </w:t>
         </w:r>
       </w:ins>
-      <w:ins w:id="88" w:author="Taylor Cavaletto [2]" w:date="2019-08-09T11:18:00Z">
+      <w:ins w:id="87" w:author="Taylor Cavaletto [2]" w:date="2019-08-09T11:18:00Z">
         <w:r>
           <w:t>will have and inf</w:t>
         </w:r>
       </w:ins>
-      <w:ins w:id="89" w:author="Taylor Cavaletto [2]" w:date="2019-08-09T11:19:00Z">
+      <w:ins w:id="88" w:author="Taylor Cavaletto [2]" w:date="2019-08-09T11:19:00Z">
         <w:r>
           <w:t>o circle next to them. Hovering over the circle will display a tooltip giving details about the layout.</w:t>
         </w:r>
@@ -1504,7 +1485,7 @@
       </w:r>
     </w:p>
     <w:p>
-      <w:del w:id="90" w:author="Taylor Cavaletto [2]" w:date="2019-08-09T14:11:00Z">
+      <w:del w:id="89" w:author="Taylor Cavaletto [2]" w:date="2019-08-09T14:11:00Z">
         <w:r>
           <w:rPr>
             <w:noProof/>
@@ -1546,21 +1527,23 @@
           </w:drawing>
         </w:r>
       </w:del>
-      <w:ins w:id="91" w:author="Taylor Cavaletto [2]" w:date="2019-08-09T14:11:00Z">
+      <w:ins w:id="90" w:author="Taylor Cavaletto [2]" w:date="2019-08-09T14:11:00Z">
         <w:r>
           <w:rPr>
             <w:noProof/>
           </w:rPr>
           <w:t xml:space="preserve"> </w:t>
         </w:r>
+      </w:ins>
+      <w:ins w:id="91" w:author="Taylor Cavaletto [2]" w:date="2019-09-10T09:14:00Z">
         <w:r>
           <w:rPr>
             <w:noProof/>
           </w:rPr>
           <w:drawing>
-            <wp:inline distT="0" distB="0" distL="0" distR="0" wp14:anchorId="1805A1F7" wp14:editId="5E4CC3AD">
-              <wp:extent cx="4700407" cy="7153275"/>
-              <wp:effectExtent l="0" t="0" r="5080" b="0"/>
+            <wp:inline distT="0" distB="0" distL="0" distR="0" wp14:anchorId="731ED576" wp14:editId="161D03F2">
+              <wp:extent cx="5334000" cy="7118270"/>
+              <wp:effectExtent l="0" t="0" r="0" b="6985"/>
               <wp:docPr id="1" name="Picture 1"/>
               <wp:cNvGraphicFramePr>
                 <a:graphicFrameLocks xmlns:a="http://schemas.openxmlformats.org/drawingml/2006/main" noChangeAspect="1"/>
@@ -1581,7 +1564,7 @@
                     <pic:spPr>
                       <a:xfrm>
                         <a:off x="0" y="0"/>
-                        <a:ext cx="4712119" cy="7171099"/>
+                        <a:ext cx="5345972" cy="7134246"/>
                       </a:xfrm>
                       <a:prstGeom prst="rect">
                         <a:avLst/>
@@ -1603,13 +1586,17 @@
         <w:lastRenderedPageBreak/>
         <w:t>Edit Mode</w:t>
       </w:r>
+      <w:bookmarkStart w:id="92" w:name="_GoBack"/>
+      <w:bookmarkEnd w:id="92"/>
+      <w:del w:id="93" w:author="Taylor Cavaletto [2]" w:date="2019-09-10T09:14:00Z">
+        <w:r>
+          <w:br/>
+        </w:r>
+      </w:del>
       <w:r>
         <w:br/>
       </w:r>
-      <w:r>
-        <w:br/>
-      </w:r>
-      <w:del w:id="92" w:author="Taylor Cavaletto [2]" w:date="2019-08-09T14:26:00Z">
+      <w:del w:id="94" w:author="Taylor Cavaletto [2]" w:date="2019-08-09T14:26:00Z">
         <w:r>
           <w:rPr>
             <w:noProof/>
@@ -1651,22 +1638,24 @@
           </w:drawing>
         </w:r>
       </w:del>
-      <w:ins w:id="93" w:author="Taylor Cavaletto [2]" w:date="2019-08-09T14:26:00Z">
+      <w:ins w:id="95" w:author="Taylor Cavaletto [2]" w:date="2019-08-09T14:26:00Z">
         <w:r>
           <w:rPr>
             <w:noProof/>
           </w:rPr>
           <w:t xml:space="preserve"> </w:t>
         </w:r>
+      </w:ins>
+      <w:ins w:id="96" w:author="Taylor Cavaletto [2]" w:date="2019-09-10T09:06:00Z">
         <w:r>
           <w:rPr>
             <w:noProof/>
           </w:rPr>
           <w:drawing>
-            <wp:inline distT="0" distB="0" distL="0" distR="0" wp14:anchorId="43C5A7BF" wp14:editId="57E153E9">
-              <wp:extent cx="5137458" cy="5762625"/>
-              <wp:effectExtent l="0" t="0" r="6350" b="0"/>
-              <wp:docPr id="4" name="Picture 4"/>
+            <wp:inline distT="0" distB="0" distL="0" distR="0" wp14:anchorId="530D69A4" wp14:editId="41F1B5A8">
+              <wp:extent cx="5207000" cy="6814160"/>
+              <wp:effectExtent l="0" t="0" r="0" b="6350"/>
+              <wp:docPr id="37" name="Picture 37"/>
               <wp:cNvGraphicFramePr>
                 <a:graphicFrameLocks xmlns:a="http://schemas.openxmlformats.org/drawingml/2006/main" noChangeAspect="1"/>
               </wp:cNvGraphicFramePr>
@@ -1686,7 +1675,7 @@
                     <pic:spPr>
                       <a:xfrm>
                         <a:off x="0" y="0"/>
-                        <a:ext cx="5149356" cy="5775971"/>
+                        <a:ext cx="5219551" cy="6830585"/>
                       </a:xfrm>
                       <a:prstGeom prst="rect">
                         <a:avLst/>
@@ -1784,6 +1773,7 @@
         <w:rPr>
           <w:b/>
         </w:rPr>
+        <w:lastRenderedPageBreak/>
         <w:t>Set</w:t>
       </w:r>
       <w:r>
@@ -1858,10 +1848,10 @@
           <w:numId w:val="5"/>
         </w:numPr>
         <w:rPr>
-          <w:ins w:id="94" w:author="Taylor Cavaletto [2]" w:date="2019-08-09T14:26:00Z"/>
-          <w:rPrChange w:id="95" w:author="Taylor Cavaletto [2]" w:date="2019-08-09T14:26:00Z">
+          <w:ins w:id="97" w:author="Taylor Cavaletto [2]" w:date="2019-08-09T14:26:00Z"/>
+          <w:rPrChange w:id="98" w:author="Taylor Cavaletto [2]" w:date="2019-08-09T14:26:00Z">
             <w:rPr>
-              <w:ins w:id="96" w:author="Taylor Cavaletto [2]" w:date="2019-08-09T14:26:00Z"/>
+              <w:ins w:id="99" w:author="Taylor Cavaletto [2]" w:date="2019-08-09T14:26:00Z"/>
               <w:b/>
             </w:rPr>
           </w:rPrChange>
@@ -1876,7 +1866,7 @@
       <w:r>
         <w:t xml:space="preserve"> The ministry that is reserving the locations / resources. You can add to or edit the list of ministries shown here in the Admin Tools.</w:t>
       </w:r>
-      <w:ins w:id="97" w:author="Taylor Cavaletto [2]" w:date="2019-08-09T14:26:00Z">
+      <w:ins w:id="100" w:author="Taylor Cavaletto [2]" w:date="2019-08-09T14:26:00Z">
         <w:r>
           <w:rPr>
             <w:b/>
@@ -1893,16 +1883,15 @@
           <w:numId w:val="5"/>
         </w:numPr>
         <w:rPr>
-          <w:moveTo w:id="98" w:author="Taylor Cavaletto [2]" w:date="2019-08-09T14:26:00Z"/>
-        </w:rPr>
-      </w:pPr>
-      <w:moveToRangeStart w:id="99" w:author="Taylor Cavaletto [2]" w:date="2019-08-09T14:26:00Z" w:name="move16253227"/>
-      <w:moveTo w:id="100" w:author="Taylor Cavaletto [2]" w:date="2019-08-09T14:26:00Z">
+          <w:moveTo w:id="101" w:author="Taylor Cavaletto [2]" w:date="2019-08-09T14:26:00Z"/>
+        </w:rPr>
+      </w:pPr>
+      <w:moveToRangeStart w:id="102" w:author="Taylor Cavaletto [2]" w:date="2019-08-09T14:26:00Z" w:name="move16253227"/>
+      <w:moveTo w:id="103" w:author="Taylor Cavaletto [2]" w:date="2019-08-09T14:26:00Z">
         <w:r>
           <w:rPr>
             <w:b/>
           </w:rPr>
-          <w:lastRenderedPageBreak/>
           <w:t xml:space="preserve">Number Attending: </w:t>
         </w:r>
         <w:r>
@@ -1918,11 +1907,11 @@
           <w:numId w:val="5"/>
         </w:numPr>
         <w:rPr>
-          <w:del w:id="101" w:author="Taylor Cavaletto [2]" w:date="2019-08-09T14:27:00Z"/>
-          <w:moveTo w:id="102" w:author="Taylor Cavaletto [2]" w:date="2019-08-09T14:26:00Z"/>
-        </w:rPr>
-      </w:pPr>
-      <w:moveTo w:id="103" w:author="Taylor Cavaletto [2]" w:date="2019-08-09T14:26:00Z">
+          <w:del w:id="104" w:author="Taylor Cavaletto [2]" w:date="2019-08-09T14:27:00Z"/>
+          <w:moveTo w:id="105" w:author="Taylor Cavaletto [2]" w:date="2019-08-09T14:26:00Z"/>
+        </w:rPr>
+      </w:pPr>
+      <w:moveTo w:id="106" w:author="Taylor Cavaletto [2]" w:date="2019-08-09T14:26:00Z">
         <w:r>
           <w:rPr>
             <w:b/>
@@ -1940,7 +1929,7 @@
         </w:r>
       </w:moveTo>
     </w:p>
-    <w:moveToRangeEnd w:id="99"/>
+    <w:moveToRangeEnd w:id="102"/>
     <w:p>
       <w:pPr>
         <w:pStyle w:val="ListParagraph"/>
@@ -2006,11 +1995,11 @@
           <w:numId w:val="5"/>
         </w:numPr>
         <w:rPr>
-          <w:moveTo w:id="104" w:author="Taylor Cavaletto [2]" w:date="2019-08-09T14:27:00Z"/>
-        </w:rPr>
-      </w:pPr>
-      <w:moveToRangeStart w:id="105" w:author="Taylor Cavaletto [2]" w:date="2019-08-09T14:27:00Z" w:name="move16253252"/>
-      <w:moveTo w:id="106" w:author="Taylor Cavaletto [2]" w:date="2019-08-09T14:27:00Z">
+          <w:moveTo w:id="107" w:author="Taylor Cavaletto [2]" w:date="2019-08-09T14:27:00Z"/>
+        </w:rPr>
+      </w:pPr>
+      <w:moveToRangeStart w:id="108" w:author="Taylor Cavaletto [2]" w:date="2019-08-09T14:27:00Z" w:name="move16253252"/>
+      <w:moveTo w:id="109" w:author="Taylor Cavaletto [2]" w:date="2019-08-09T14:27:00Z">
         <w:r>
           <w:rPr>
             <w:b/>
@@ -2022,7 +2011,7 @@
         </w:r>
       </w:moveTo>
     </w:p>
-    <w:moveToRangeEnd w:id="105"/>
+    <w:moveToRangeEnd w:id="108"/>
     <w:p>
       <w:pPr>
         <w:pStyle w:val="ListParagraph"/>
@@ -2049,7 +2038,7 @@
           <w:numId w:val="5"/>
         </w:numPr>
         <w:rPr>
-          <w:ins w:id="107" w:author="Taylor Cavaletto [2]" w:date="2019-08-09T14:28:00Z"/>
+          <w:ins w:id="110" w:author="Taylor Cavaletto [2]" w:date="2019-08-09T14:28:00Z"/>
         </w:rPr>
       </w:pPr>
       <w:r>
@@ -2061,7 +2050,7 @@
       <w:r>
         <w:t xml:space="preserve"> Here you can select the locations</w:t>
       </w:r>
-      <w:ins w:id="108" w:author="Taylor Cavaletto [2]" w:date="2019-08-09T12:06:00Z">
+      <w:ins w:id="111" w:author="Taylor Cavaletto [2]" w:date="2019-08-09T12:06:00Z">
         <w:r>
           <w:t xml:space="preserve"> and location layouts</w:t>
         </w:r>
@@ -2075,22 +2064,22 @@
       <w:r>
         <w:t xml:space="preserve"> selected will be greyed out.</w:t>
       </w:r>
-      <w:ins w:id="109" w:author="Taylor Cavaletto [2]" w:date="2019-08-09T12:06:00Z">
+      <w:ins w:id="112" w:author="Taylor Cavaletto [2]" w:date="2019-08-09T12:06:00Z">
         <w:r>
           <w:t xml:space="preserve"> When you </w:t>
         </w:r>
       </w:ins>
-      <w:ins w:id="110" w:author="Taylor Cavaletto [2]" w:date="2019-08-09T12:07:00Z">
+      <w:ins w:id="113" w:author="Taylor Cavaletto [2]" w:date="2019-08-09T12:07:00Z">
         <w:r>
           <w:t>choose to add or edit</w:t>
         </w:r>
       </w:ins>
-      <w:ins w:id="111" w:author="Taylor Cavaletto [2]" w:date="2019-08-09T12:06:00Z">
+      <w:ins w:id="114" w:author="Taylor Cavaletto [2]" w:date="2019-08-09T12:06:00Z">
         <w:r>
           <w:t xml:space="preserve"> a l</w:t>
         </w:r>
       </w:ins>
-      <w:ins w:id="112" w:author="Taylor Cavaletto [2]" w:date="2019-08-09T12:07:00Z">
+      <w:ins w:id="115" w:author="Taylor Cavaletto [2]" w:date="2019-08-09T12:07:00Z">
         <w:r>
           <w:t>ocation, this modal will appear:</w:t>
         </w:r>
@@ -2100,9 +2089,9 @@
       <w:pPr>
         <w:pStyle w:val="ListParagraph"/>
         <w:rPr>
-          <w:ins w:id="113" w:author="Taylor Cavaletto [2]" w:date="2019-08-09T12:07:00Z"/>
-        </w:rPr>
-        <w:pPrChange w:id="114" w:author="Taylor Cavaletto [2]" w:date="2019-08-09T14:28:00Z">
+          <w:ins w:id="116" w:author="Taylor Cavaletto [2]" w:date="2019-08-09T12:07:00Z"/>
+        </w:rPr>
+        <w:pPrChange w:id="117" w:author="Taylor Cavaletto [2]" w:date="2019-08-09T14:28:00Z">
           <w:pPr>
             <w:pStyle w:val="ListParagraph"/>
             <w:numPr>
@@ -2112,7 +2101,7 @@
           </w:pPr>
         </w:pPrChange>
       </w:pPr>
-      <w:ins w:id="115" w:author="Taylor Cavaletto [2]" w:date="2019-08-09T14:28:00Z">
+      <w:ins w:id="118" w:author="Taylor Cavaletto [2]" w:date="2019-08-09T14:28:00Z">
         <w:r>
           <w:rPr>
             <w:noProof/>
@@ -2163,9 +2152,9 @@
           <w:numId w:val="5"/>
         </w:numPr>
         <w:rPr>
-          <w:ins w:id="116" w:author="Taylor Cavaletto [2]" w:date="2019-08-09T12:07:00Z"/>
-        </w:rPr>
-        <w:pPrChange w:id="117" w:author="Taylor Cavaletto [2]" w:date="2019-08-09T12:07:00Z">
+          <w:ins w:id="119" w:author="Taylor Cavaletto [2]" w:date="2019-08-09T12:07:00Z"/>
+        </w:rPr>
+        <w:pPrChange w:id="120" w:author="Taylor Cavaletto [2]" w:date="2019-08-09T12:07:00Z">
           <w:pPr>
             <w:pStyle w:val="ListParagraph"/>
             <w:numPr>
@@ -2175,7 +2164,7 @@
           </w:pPr>
         </w:pPrChange>
       </w:pPr>
-      <w:ins w:id="118" w:author="Taylor Cavaletto [2]" w:date="2019-08-09T12:08:00Z">
+      <w:ins w:id="121" w:author="Taylor Cavaletto [2]" w:date="2019-08-09T12:08:00Z">
         <w:r>
           <w:rPr>
             <w:b/>
@@ -2183,7 +2172,7 @@
           <w:t>Location</w:t>
         </w:r>
       </w:ins>
-      <w:ins w:id="119" w:author="Taylor Cavaletto [2]" w:date="2019-08-09T12:07:00Z">
+      <w:ins w:id="122" w:author="Taylor Cavaletto [2]" w:date="2019-08-09T12:07:00Z">
         <w:r>
           <w:rPr>
             <w:b/>
@@ -2194,12 +2183,12 @@
           <w:t xml:space="preserve"> Any reserved </w:t>
         </w:r>
       </w:ins>
-      <w:ins w:id="120" w:author="Taylor Cavaletto [2]" w:date="2019-08-09T12:08:00Z">
+      <w:ins w:id="123" w:author="Taylor Cavaletto [2]" w:date="2019-08-09T12:08:00Z">
         <w:r>
           <w:t>locations</w:t>
         </w:r>
       </w:ins>
-      <w:ins w:id="121" w:author="Taylor Cavaletto [2]" w:date="2019-08-09T12:07:00Z">
+      <w:ins w:id="124" w:author="Taylor Cavaletto [2]" w:date="2019-08-09T12:07:00Z">
         <w:r>
           <w:t xml:space="preserve"> will be greyed out.</w:t>
         </w:r>
@@ -2213,9 +2202,9 @@
           <w:numId w:val="5"/>
         </w:numPr>
         <w:rPr>
-          <w:ins w:id="122" w:author="Taylor Cavaletto [2]" w:date="2019-08-09T12:07:00Z"/>
-        </w:rPr>
-        <w:pPrChange w:id="123" w:author="Taylor Cavaletto [2]" w:date="2019-08-09T12:07:00Z">
+          <w:ins w:id="125" w:author="Taylor Cavaletto [2]" w:date="2019-08-09T12:07:00Z"/>
+        </w:rPr>
+        <w:pPrChange w:id="126" w:author="Taylor Cavaletto [2]" w:date="2019-08-09T12:07:00Z">
           <w:pPr>
             <w:pStyle w:val="ListParagraph"/>
             <w:numPr>
@@ -2225,7 +2214,7 @@
           </w:pPr>
         </w:pPrChange>
       </w:pPr>
-      <w:ins w:id="124" w:author="Taylor Cavaletto [2]" w:date="2019-08-09T12:08:00Z">
+      <w:ins w:id="127" w:author="Taylor Cavaletto [2]" w:date="2019-08-09T12:08:00Z">
         <w:r>
           <w:rPr>
             <w:b/>
@@ -2233,7 +2222,7 @@
           <w:t>Layout</w:t>
         </w:r>
       </w:ins>
-      <w:ins w:id="125" w:author="Taylor Cavaletto [2]" w:date="2019-08-09T12:07:00Z">
+      <w:ins w:id="128" w:author="Taylor Cavaletto [2]" w:date="2019-08-09T12:07:00Z">
         <w:r>
           <w:rPr>
             <w:b/>
@@ -2244,12 +2233,12 @@
           <w:t xml:space="preserve"> </w:t>
         </w:r>
       </w:ins>
-      <w:ins w:id="126" w:author="Taylor Cavaletto [2]" w:date="2019-08-09T12:08:00Z">
+      <w:ins w:id="129" w:author="Taylor Cavaletto [2]" w:date="2019-08-09T12:08:00Z">
         <w:r>
           <w:t>If the location has any layouts, they’ll be displayed here for selection. Selecting a layout is optional</w:t>
         </w:r>
       </w:ins>
-      <w:ins w:id="127" w:author="Taylor Cavaletto [2]" w:date="2019-08-09T12:07:00Z">
+      <w:ins w:id="130" w:author="Taylor Cavaletto [2]" w:date="2019-08-09T12:07:00Z">
         <w:r>
           <w:t>.</w:t>
         </w:r>
@@ -2262,7 +2251,7 @@
           <w:ilvl w:val="1"/>
           <w:numId w:val="5"/>
         </w:numPr>
-        <w:pPrChange w:id="128" w:author="Taylor Cavaletto [2]" w:date="2019-08-09T12:07:00Z">
+        <w:pPrChange w:id="131" w:author="Taylor Cavaletto [2]" w:date="2019-08-09T12:07:00Z">
           <w:pPr>
             <w:pStyle w:val="ListParagraph"/>
             <w:numPr>
@@ -2272,7 +2261,7 @@
           </w:pPr>
         </w:pPrChange>
       </w:pPr>
-      <w:ins w:id="129" w:author="Taylor Cavaletto [2]" w:date="2019-08-09T12:07:00Z">
+      <w:ins w:id="132" w:author="Taylor Cavaletto [2]" w:date="2019-08-09T12:07:00Z">
         <w:r>
           <w:rPr>
             <w:b/>
@@ -2317,7 +2306,7 @@
       <w:pPr>
         <w:pStyle w:val="ListParagraph"/>
       </w:pPr>
-      <w:del w:id="130" w:author="Taylor Cavaletto [2]" w:date="2019-08-09T14:30:00Z">
+      <w:del w:id="133" w:author="Taylor Cavaletto [2]" w:date="2019-08-09T14:30:00Z">
         <w:r>
           <w:rPr>
             <w:noProof/>
@@ -2360,7 +2349,7 @@
           </w:drawing>
         </w:r>
       </w:del>
-      <w:ins w:id="131" w:author="Taylor Cavaletto [2]" w:date="2019-08-09T14:30:00Z">
+      <w:ins w:id="134" w:author="Taylor Cavaletto [2]" w:date="2019-08-09T14:30:00Z">
         <w:r>
           <w:rPr>
             <w:noProof/>
@@ -2477,11 +2466,39 @@
           <w:numId w:val="5"/>
         </w:numPr>
         <w:rPr>
-          <w:moveFrom w:id="132" w:author="Taylor Cavaletto [2]" w:date="2019-08-09T14:27:00Z"/>
-        </w:rPr>
-      </w:pPr>
-      <w:moveFromRangeStart w:id="133" w:author="Taylor Cavaletto [2]" w:date="2019-08-09T14:27:00Z" w:name="move16253252"/>
-      <w:moveFrom w:id="134" w:author="Taylor Cavaletto [2]" w:date="2019-08-09T14:27:00Z">
+          <w:ins w:id="135" w:author="Taylor Cavaletto [2]" w:date="2019-09-10T09:11:00Z"/>
+          <w:rPrChange w:id="136" w:author="Taylor Cavaletto [2]" w:date="2019-09-10T09:11:00Z">
+            <w:rPr>
+              <w:ins w:id="137" w:author="Taylor Cavaletto [2]" w:date="2019-09-10T09:11:00Z"/>
+              <w:bCs/>
+            </w:rPr>
+          </w:rPrChange>
+        </w:rPr>
+      </w:pPr>
+      <w:ins w:id="138" w:author="Taylor Cavaletto [2]" w:date="2019-09-10T09:11:00Z">
+        <w:r>
+          <w:rPr>
+            <w:b/>
+          </w:rPr>
+          <w:t xml:space="preserve">Reservation Attributes: </w:t>
+        </w:r>
+        <w:r>
+          <w:rPr>
+            <w:bCs/>
+          </w:rPr>
+          <w:t>Any attributes configured on the res</w:t>
+        </w:r>
+      </w:ins>
+      <w:ins w:id="139" w:author="Taylor Cavaletto [2]" w:date="2019-09-10T09:12:00Z">
+        <w:r>
+          <w:rPr>
+            <w:bCs/>
+          </w:rPr>
+          <w:t>ervation type will appear here.</w:t>
+        </w:r>
+      </w:ins>
+      <w:moveFromRangeStart w:id="140" w:author="Taylor Cavaletto [2]" w:date="2019-08-09T14:27:00Z" w:name="move16253252"/>
+      <w:moveFrom w:id="141" w:author="Taylor Cavaletto [2]" w:date="2019-08-09T14:27:00Z">
         <w:r>
           <w:rPr>
             <w:b/>
@@ -2501,12 +2518,24 @@
           <w:numId w:val="5"/>
         </w:numPr>
         <w:rPr>
-          <w:moveFrom w:id="135" w:author="Taylor Cavaletto [2]" w:date="2019-08-09T14:26:00Z"/>
-        </w:rPr>
-      </w:pPr>
-      <w:moveFromRangeStart w:id="136" w:author="Taylor Cavaletto [2]" w:date="2019-08-09T14:26:00Z" w:name="move16253227"/>
-      <w:moveFromRangeEnd w:id="133"/>
-      <w:moveFrom w:id="137" w:author="Taylor Cavaletto [2]" w:date="2019-08-09T14:26:00Z">
+          <w:moveFrom w:id="142" w:author="Taylor Cavaletto [2]" w:date="2019-08-09T14:27:00Z"/>
+        </w:rPr>
+      </w:pPr>
+    </w:p>
+    <w:p>
+      <w:pPr>
+        <w:pStyle w:val="ListParagraph"/>
+        <w:numPr>
+          <w:ilvl w:val="0"/>
+          <w:numId w:val="5"/>
+        </w:numPr>
+        <w:rPr>
+          <w:moveFrom w:id="143" w:author="Taylor Cavaletto [2]" w:date="2019-08-09T14:26:00Z"/>
+        </w:rPr>
+      </w:pPr>
+      <w:moveFromRangeStart w:id="144" w:author="Taylor Cavaletto [2]" w:date="2019-08-09T14:26:00Z" w:name="move16253227"/>
+      <w:moveFromRangeEnd w:id="140"/>
+      <w:moveFrom w:id="145" w:author="Taylor Cavaletto [2]" w:date="2019-08-09T14:26:00Z">
         <w:r>
           <w:rPr>
             <w:b/>
@@ -2526,10 +2555,10 @@
           <w:numId w:val="5"/>
         </w:numPr>
         <w:rPr>
-          <w:moveFrom w:id="138" w:author="Taylor Cavaletto [2]" w:date="2019-08-09T14:26:00Z"/>
-        </w:rPr>
-      </w:pPr>
-      <w:moveFrom w:id="139" w:author="Taylor Cavaletto [2]" w:date="2019-08-09T14:26:00Z">
+          <w:moveFrom w:id="146" w:author="Taylor Cavaletto [2]" w:date="2019-08-09T14:26:00Z"/>
+        </w:rPr>
+      </w:pPr>
+      <w:moveFrom w:id="147" w:author="Taylor Cavaletto [2]" w:date="2019-08-09T14:26:00Z">
         <w:r>
           <w:rPr>
             <w:b/>
@@ -2547,7 +2576,7 @@
         </w:r>
       </w:moveFrom>
     </w:p>
-    <w:moveFromRangeEnd w:id="136"/>
+    <w:moveFromRangeEnd w:id="144"/>
     <w:p>
       <w:pPr>
         <w:pStyle w:val="ListParagraph"/>
@@ -2555,6 +2584,9 @@
           <w:ilvl w:val="0"/>
           <w:numId w:val="5"/>
         </w:numPr>
+        <w:rPr>
+          <w:ins w:id="148" w:author="Taylor Cavaletto [2]" w:date="2019-09-10T09:12:00Z"/>
+        </w:rPr>
       </w:pPr>
       <w:r>
         <w:rPr>
@@ -2574,6 +2606,26 @@
           <w:numId w:val="5"/>
         </w:numPr>
       </w:pPr>
+      <w:ins w:id="149" w:author="Taylor Cavaletto [2]" w:date="2019-09-10T09:12:00Z">
+        <w:r>
+          <w:rPr>
+            <w:b/>
+          </w:rPr>
+          <w:t>Available Workflows:</w:t>
+        </w:r>
+        <w:r>
+          <w:t xml:space="preserve"> Any workflows configured to be fired manually on the reservation type will appear here.</w:t>
+        </w:r>
+      </w:ins>
+    </w:p>
+    <w:p>
+      <w:pPr>
+        <w:pStyle w:val="ListParagraph"/>
+        <w:numPr>
+          <w:ilvl w:val="0"/>
+          <w:numId w:val="5"/>
+        </w:numPr>
+      </w:pPr>
       <w:r>
         <w:rPr>
           <w:b/>
@@ -2629,7 +2681,7 @@
       <w:r>
         <w:t>reservation, grayed-out items typically indicate the location is already reserved – either directly or indirectly.  For example, if an entire campus has already been reserved, all the buildings and rooms under that campus will be grayed-out.  In this case, selecting a room will provide a message indicating where the reservation conflict exists.</w:t>
       </w:r>
-      <w:del w:id="140" w:author="Taylor Cavaletto [2]" w:date="2019-08-09T15:25:00Z">
+      <w:del w:id="150" w:author="Taylor Cavaletto [2]" w:date="2019-08-09T15:25:00Z">
         <w:r>
           <w:delText xml:space="preserve"> (as of v1.2.0)</w:delText>
         </w:r>
@@ -2643,7 +2695,7 @@
         <w:lastRenderedPageBreak/>
         <w:t xml:space="preserve"> </w:t>
       </w:r>
-      <w:del w:id="141" w:author="Taylor Cavaletto [2]" w:date="2019-08-09T15:06:00Z">
+      <w:del w:id="151" w:author="Taylor Cavaletto [2]" w:date="2019-08-09T15:06:00Z">
         <w:r>
           <w:rPr>
             <w:noProof/>
@@ -2685,7 +2737,7 @@
           </w:drawing>
         </w:r>
       </w:del>
-      <w:ins w:id="142" w:author="Taylor Cavaletto [2]" w:date="2019-08-09T15:06:00Z">
+      <w:ins w:id="152" w:author="Taylor Cavaletto [2]" w:date="2019-08-09T15:06:00Z">
         <w:r>
           <w:rPr>
             <w:noProof/>
@@ -2763,7 +2815,7 @@
         </w:rPr>
         <w:t xml:space="preserve"> </w:t>
       </w:r>
-      <w:del w:id="143" w:author="Taylor Cavaletto [2]" w:date="2019-08-09T15:16:00Z">
+      <w:del w:id="153" w:author="Taylor Cavaletto [2]" w:date="2019-08-09T15:16:00Z">
         <w:r>
           <w:rPr>
             <w:noProof/>
@@ -2805,7 +2857,7 @@
           </w:drawing>
         </w:r>
       </w:del>
-      <w:ins w:id="144" w:author="Taylor Cavaletto [2]" w:date="2019-08-09T15:16:00Z">
+      <w:ins w:id="154" w:author="Taylor Cavaletto [2]" w:date="2019-08-09T15:16:00Z">
         <w:r>
           <w:rPr>
             <w:noProof/>
@@ -2894,7 +2946,7 @@
         </w:rPr>
         <w:t xml:space="preserve"> </w:t>
       </w:r>
-      <w:del w:id="145" w:author="Taylor Cavaletto [2]" w:date="2019-08-09T15:19:00Z">
+      <w:del w:id="155" w:author="Taylor Cavaletto [2]" w:date="2019-08-09T15:19:00Z">
         <w:r>
           <w:rPr>
             <w:noProof/>
@@ -2936,7 +2988,7 @@
           </w:drawing>
         </w:r>
       </w:del>
-      <w:ins w:id="146" w:author="Taylor Cavaletto [2]" w:date="2019-08-09T15:19:00Z">
+      <w:ins w:id="156" w:author="Taylor Cavaletto [2]" w:date="2019-08-09T15:19:00Z">
         <w:r>
           <w:rPr>
             <w:noProof/>
@@ -3021,7 +3073,7 @@
         </w:rPr>
         <w:t xml:space="preserve"> </w:t>
       </w:r>
-      <w:del w:id="147" w:author="Taylor Cavaletto [2]" w:date="2019-08-09T15:21:00Z">
+      <w:del w:id="157" w:author="Taylor Cavaletto [2]" w:date="2019-08-09T15:21:00Z">
         <w:r>
           <w:rPr>
             <w:noProof/>
@@ -3063,7 +3115,7 @@
           </w:drawing>
         </w:r>
       </w:del>
-      <w:ins w:id="148" w:author="Taylor Cavaletto [2]" w:date="2019-08-09T15:21:00Z">
+      <w:ins w:id="158" w:author="Taylor Cavaletto [2]" w:date="2019-08-09T15:21:00Z">
         <w:r>
           <w:rPr>
             <w:noProof/>
@@ -3172,7 +3224,7 @@
       </w:r>
     </w:p>
     <w:p>
-      <w:del w:id="149" w:author="Taylor Cavaletto [2]" w:date="2019-08-09T15:22:00Z">
+      <w:del w:id="159" w:author="Taylor Cavaletto [2]" w:date="2019-08-09T15:22:00Z">
         <w:r>
           <w:rPr>
             <w:noProof/>
@@ -3214,7 +3266,7 @@
           </w:drawing>
         </w:r>
       </w:del>
-      <w:ins w:id="150" w:author="Taylor Cavaletto [2]" w:date="2019-08-09T15:22:00Z">
+      <w:ins w:id="160" w:author="Taylor Cavaletto [2]" w:date="2019-08-09T15:22:00Z">
         <w:r>
           <w:rPr>
             <w:noProof/>
@@ -3307,7 +3359,7 @@
           <w:numId w:val="8"/>
         </w:numPr>
         <w:rPr>
-          <w:ins w:id="151" w:author="Taylor Cavaletto [2]" w:date="2019-08-09T15:22:00Z"/>
+          <w:ins w:id="161" w:author="Taylor Cavaletto [2]" w:date="2019-08-09T15:22:00Z"/>
         </w:rPr>
       </w:pPr>
       <w:r>
@@ -3346,10 +3398,10 @@
           <w:numId w:val="8"/>
         </w:numPr>
         <w:rPr>
-          <w:ins w:id="152" w:author="Taylor Cavaletto [2]" w:date="2019-08-09T15:23:00Z"/>
-        </w:rPr>
-      </w:pPr>
-      <w:ins w:id="153" w:author="Taylor Cavaletto [2]" w:date="2019-08-09T15:22:00Z">
+          <w:ins w:id="162" w:author="Taylor Cavaletto [2]" w:date="2019-08-09T15:23:00Z"/>
+        </w:rPr>
+      </w:pPr>
+      <w:ins w:id="163" w:author="Taylor Cavaletto [2]" w:date="2019-08-09T15:22:00Z">
         <w:r>
           <w:rPr>
             <w:b/>
@@ -3363,7 +3415,7 @@
           <w:t xml:space="preserve"> Here you can </w:t>
         </w:r>
       </w:ins>
-      <w:ins w:id="154" w:author="Taylor Cavaletto [2]" w:date="2019-08-09T15:23:00Z">
+      <w:ins w:id="164" w:author="Taylor Cavaletto [2]" w:date="2019-08-09T15:23:00Z">
         <w:r>
           <w:rPr>
             <w:bCs/>
@@ -3380,7 +3432,7 @@
           <w:numId w:val="8"/>
         </w:numPr>
       </w:pPr>
-      <w:ins w:id="155" w:author="Taylor Cavaletto [2]" w:date="2019-08-09T15:23:00Z">
+      <w:ins w:id="165" w:author="Taylor Cavaletto [2]" w:date="2019-08-09T15:23:00Z">
         <w:r>
           <w:rPr>
             <w:b/>
@@ -3408,7 +3460,7 @@
       </w:r>
     </w:p>
     <w:p>
-      <w:del w:id="156" w:author="Taylor Cavaletto [2]" w:date="2019-08-09T15:25:00Z">
+      <w:del w:id="166" w:author="Taylor Cavaletto [2]" w:date="2019-08-09T15:25:00Z">
         <w:r>
           <w:rPr>
             <w:noProof/>
@@ -3456,7 +3508,7 @@
           </w:drawing>
         </w:r>
       </w:del>
-      <w:ins w:id="157" w:author="Taylor Cavaletto [2]" w:date="2019-08-09T15:25:00Z">
+      <w:ins w:id="167" w:author="Taylor Cavaletto [2]" w:date="2019-08-09T15:25:00Z">
         <w:r>
           <w:rPr>
             <w:noProof/>
@@ -3684,7 +3736,7 @@
       <w:r>
         <w:t xml:space="preserve"> This button lets you copy a set of questions from another location or resource to this resource.</w:t>
       </w:r>
-      <w:del w:id="158" w:author="Taylor Cavaletto [2]" w:date="2019-08-09T15:25:00Z">
+      <w:del w:id="168" w:author="Taylor Cavaletto [2]" w:date="2019-08-09T15:25:00Z">
         <w:r>
           <w:delText xml:space="preserve"> (as of v1.2.0)</w:delText>
         </w:r>
@@ -3703,12 +3755,12 @@
       <w:r>
         <w:t xml:space="preserve">Here you can view and add to the configured Reservation Types. </w:t>
       </w:r>
-      <w:del w:id="159" w:author="Taylor Cavaletto [2]" w:date="2019-08-09T15:26:00Z">
+      <w:del w:id="169" w:author="Taylor Cavaletto [2]" w:date="2019-08-09T15:26:00Z">
         <w:r>
           <w:delText>As of 1.3.0, most</w:delText>
         </w:r>
       </w:del>
-      <w:ins w:id="160" w:author="Taylor Cavaletto [2]" w:date="2019-08-09T15:26:00Z">
+      <w:ins w:id="170" w:author="Taylor Cavaletto [2]" w:date="2019-08-09T15:26:00Z">
         <w:r>
           <w:t>Most</w:t>
         </w:r>
@@ -3718,7 +3770,7 @@
       </w:r>
     </w:p>
     <w:p>
-      <w:del w:id="161" w:author="Taylor Cavaletto [2]" w:date="2019-08-09T15:27:00Z">
+      <w:del w:id="171" w:author="Taylor Cavaletto [2]" w:date="2019-08-09T15:27:00Z">
         <w:r>
           <w:rPr>
             <w:noProof/>
@@ -3760,7 +3812,7 @@
           </w:drawing>
         </w:r>
       </w:del>
-      <w:ins w:id="162" w:author="Taylor Cavaletto [2]" w:date="2019-08-09T15:27:00Z">
+      <w:ins w:id="172" w:author="Taylor Cavaletto [2]" w:date="2019-08-09T15:27:00Z">
         <w:r>
           <w:rPr>
             <w:noProof/>
@@ -3835,7 +3887,7 @@
           <w:numId w:val="20"/>
         </w:numPr>
         <w:rPr>
-          <w:ins w:id="163" w:author="Taylor Cavaletto" w:date="2018-09-10T13:41:00Z"/>
+          <w:ins w:id="173" w:author="Taylor Cavaletto" w:date="2018-09-10T13:41:00Z"/>
         </w:rPr>
       </w:pPr>
       <w:r>
@@ -3856,7 +3908,7 @@
           <w:numId w:val="20"/>
         </w:numPr>
         <w:rPr>
-          <w:del w:id="164" w:author="Taylor Cavaletto" w:date="2018-09-10T13:41:00Z"/>
+          <w:del w:id="174" w:author="Taylor Cavaletto" w:date="2018-09-10T13:41:00Z"/>
         </w:rPr>
       </w:pPr>
     </w:p>
@@ -3875,7 +3927,7 @@
       <w:pPr>
         <w:keepNext/>
         <w:rPr>
-          <w:ins w:id="165" w:author="Taylor Cavaletto" w:date="2018-09-10T13:35:00Z"/>
+          <w:ins w:id="175" w:author="Taylor Cavaletto" w:date="2018-09-10T13:35:00Z"/>
         </w:rPr>
       </w:pPr>
       <w:r>
@@ -3884,22 +3936,22 @@
       <w:r>
         <w:t>the settings for your reservation types</w:t>
       </w:r>
-      <w:ins w:id="166" w:author="Taylor Cavaletto" w:date="2018-09-10T13:34:00Z">
+      <w:ins w:id="176" w:author="Taylor Cavaletto" w:date="2018-09-10T13:34:00Z">
         <w:r>
           <w:t>, as well as edit security for them.</w:t>
         </w:r>
       </w:ins>
-      <w:ins w:id="167" w:author="Taylor Cavaletto" w:date="2018-09-10T16:07:00Z">
+      <w:ins w:id="177" w:author="Taylor Cavaletto" w:date="2018-09-10T16:07:00Z">
         <w:r>
           <w:t xml:space="preserve"> Editing security on a reservation type</w:t>
         </w:r>
       </w:ins>
-      <w:ins w:id="168" w:author="Taylor Cavaletto" w:date="2018-09-10T13:37:00Z">
+      <w:ins w:id="178" w:author="Taylor Cavaletto" w:date="2018-09-10T13:37:00Z">
         <w:r>
           <w:t xml:space="preserve"> focuses on who can edit the reservations, and works </w:t>
         </w:r>
       </w:ins>
-      <w:ins w:id="169" w:author="Taylor Cavaletto" w:date="2018-09-10T13:35:00Z">
+      <w:ins w:id="179" w:author="Taylor Cavaletto" w:date="2018-09-10T13:35:00Z">
         <w:r>
           <w:t>as follows:</w:t>
         </w:r>
@@ -3914,10 +3966,10 @@
           <w:numId w:val="21"/>
         </w:numPr>
         <w:rPr>
-          <w:ins w:id="170" w:author="Taylor Cavaletto" w:date="2018-09-10T13:36:00Z"/>
-        </w:rPr>
-      </w:pPr>
-      <w:ins w:id="171" w:author="Taylor Cavaletto" w:date="2018-09-10T13:36:00Z">
+          <w:ins w:id="180" w:author="Taylor Cavaletto" w:date="2018-09-10T13:36:00Z"/>
+        </w:rPr>
+      </w:pPr>
+      <w:ins w:id="181" w:author="Taylor Cavaletto" w:date="2018-09-10T13:36:00Z">
         <w:r>
           <w:rPr>
             <w:b/>
@@ -3928,7 +3980,7 @@
           <w:t xml:space="preserve"> A user can only view these reservations</w:t>
         </w:r>
       </w:ins>
-      <w:del w:id="172" w:author="Taylor Cavaletto" w:date="2018-09-10T13:34:00Z">
+      <w:del w:id="182" w:author="Taylor Cavaletto" w:date="2018-09-10T13:34:00Z">
         <w:r>
           <w:delText>.</w:delText>
         </w:r>
@@ -3943,10 +3995,10 @@
           <w:numId w:val="21"/>
         </w:numPr>
         <w:rPr>
-          <w:ins w:id="173" w:author="Taylor Cavaletto" w:date="2018-09-10T13:38:00Z"/>
-        </w:rPr>
-      </w:pPr>
-      <w:ins w:id="174" w:author="Taylor Cavaletto" w:date="2018-09-10T13:36:00Z">
+          <w:ins w:id="183" w:author="Taylor Cavaletto" w:date="2018-09-10T13:38:00Z"/>
+        </w:rPr>
+      </w:pPr>
+      <w:ins w:id="184" w:author="Taylor Cavaletto" w:date="2018-09-10T13:36:00Z">
         <w:r>
           <w:rPr>
             <w:b/>
@@ -3957,22 +4009,22 @@
           <w:t xml:space="preserve"> A user can create </w:t>
         </w:r>
       </w:ins>
-      <w:ins w:id="175" w:author="Taylor Cavaletto" w:date="2018-09-10T13:39:00Z">
+      <w:ins w:id="185" w:author="Taylor Cavaletto" w:date="2018-09-10T13:39:00Z">
         <w:r>
           <w:t>reservations but</w:t>
         </w:r>
       </w:ins>
-      <w:ins w:id="176" w:author="Taylor Cavaletto" w:date="2018-09-10T13:36:00Z">
+      <w:ins w:id="186" w:author="Taylor Cavaletto" w:date="2018-09-10T13:36:00Z">
         <w:r>
           <w:t xml:space="preserve"> can only edit reservations </w:t>
         </w:r>
       </w:ins>
-      <w:ins w:id="177" w:author="Taylor Cavaletto" w:date="2018-09-10T13:37:00Z">
+      <w:ins w:id="187" w:author="Taylor Cavaletto" w:date="2018-09-10T13:37:00Z">
         <w:r>
           <w:t xml:space="preserve">that they created or that they are the administrative contact </w:t>
         </w:r>
       </w:ins>
-      <w:ins w:id="178" w:author="Taylor Cavaletto" w:date="2018-09-10T13:38:00Z">
+      <w:ins w:id="188" w:author="Taylor Cavaletto" w:date="2018-09-10T13:38:00Z">
         <w:r>
           <w:t>for.</w:t>
         </w:r>
@@ -3986,13 +4038,13 @@
           <w:ilvl w:val="0"/>
           <w:numId w:val="21"/>
         </w:numPr>
-        <w:pPrChange w:id="179" w:author="Taylor Cavaletto" w:date="2018-09-10T13:36:00Z">
+        <w:pPrChange w:id="189" w:author="Taylor Cavaletto" w:date="2018-09-10T13:36:00Z">
           <w:pPr>
             <w:keepNext/>
           </w:pPr>
         </w:pPrChange>
       </w:pPr>
-      <w:ins w:id="180" w:author="Taylor Cavaletto" w:date="2018-09-10T13:38:00Z">
+      <w:ins w:id="190" w:author="Taylor Cavaletto" w:date="2018-09-10T13:38:00Z">
         <w:r>
           <w:rPr>
             <w:b/>
@@ -4003,7 +4055,7 @@
           <w:t>A user can edit any reservations of this</w:t>
         </w:r>
       </w:ins>
-      <w:ins w:id="181" w:author="Taylor Cavaletto" w:date="2018-09-10T13:39:00Z">
+      <w:ins w:id="191" w:author="Taylor Cavaletto" w:date="2018-09-10T13:39:00Z">
         <w:r>
           <w:t xml:space="preserve"> type. By default, people in the Staff and Staff-Like Security Roles have this level of access.</w:t>
         </w:r>
@@ -4012,12 +4064,12 @@
     <w:p>
       <w:pPr>
         <w:rPr>
-          <w:ins w:id="182" w:author="Taylor Cavaletto" w:date="2018-09-10T14:38:00Z"/>
-        </w:rPr>
-      </w:pPr>
-    </w:p>
-    <w:p>
-      <w:del w:id="183" w:author="Taylor Cavaletto [2]" w:date="2019-08-09T15:31:00Z">
+          <w:ins w:id="192" w:author="Taylor Cavaletto" w:date="2018-09-10T14:38:00Z"/>
+        </w:rPr>
+      </w:pPr>
+    </w:p>
+    <w:p>
+      <w:del w:id="193" w:author="Taylor Cavaletto [2]" w:date="2019-08-09T15:31:00Z">
         <w:r>
           <w:rPr>
             <w:noProof/>
@@ -4060,22 +4112,24 @@
           </w:drawing>
         </w:r>
       </w:del>
-      <w:ins w:id="184" w:author="Taylor Cavaletto [2]" w:date="2019-08-09T15:31:00Z">
+      <w:ins w:id="194" w:author="Taylor Cavaletto [2]" w:date="2019-08-09T15:31:00Z">
         <w:r>
           <w:rPr>
             <w:noProof/>
           </w:rPr>
           <w:t xml:space="preserve"> </w:t>
         </w:r>
+      </w:ins>
+      <w:ins w:id="195" w:author="Taylor Cavaletto [2]" w:date="2019-09-10T08:14:00Z">
         <w:r>
           <w:rPr>
             <w:noProof/>
           </w:rPr>
           <w:drawing>
-            <wp:inline distT="0" distB="0" distL="0" distR="0" wp14:anchorId="74584749" wp14:editId="3E4B8B06">
-              <wp:extent cx="4429875" cy="7258050"/>
-              <wp:effectExtent l="0" t="0" r="8890" b="0"/>
-              <wp:docPr id="16" name="Picture 16"/>
+            <wp:inline distT="0" distB="0" distL="0" distR="0" wp14:anchorId="6FA960DF" wp14:editId="0FE9ADAA">
+              <wp:extent cx="4704424" cy="7877175"/>
+              <wp:effectExtent l="0" t="0" r="1270" b="0"/>
+              <wp:docPr id="35" name="Picture 35"/>
               <wp:cNvGraphicFramePr>
                 <a:graphicFrameLocks xmlns:a="http://schemas.openxmlformats.org/drawingml/2006/main" noChangeAspect="1"/>
               </wp:cNvGraphicFramePr>
@@ -4095,7 +4149,7 @@
                     <pic:spPr>
                       <a:xfrm>
                         <a:off x="0" y="0"/>
-                        <a:ext cx="4434951" cy="7266367"/>
+                        <a:ext cx="4708517" cy="7884029"/>
                       </a:xfrm>
                       <a:prstGeom prst="rect">
                         <a:avLst/>
@@ -4142,6 +4196,7 @@
         <w:rPr>
           <w:b/>
         </w:rPr>
+        <w:lastRenderedPageBreak/>
         <w:t>Description</w:t>
       </w:r>
       <w:r>
@@ -4207,7 +4262,6 @@
         <w:rPr>
           <w:b/>
         </w:rPr>
-        <w:lastRenderedPageBreak/>
         <w:t>Final Approval Group:</w:t>
       </w:r>
       <w:r>
@@ -4225,7 +4279,7 @@
       <w:r>
         <w:t>.</w:t>
       </w:r>
-      <w:ins w:id="185" w:author="Taylor Cavaletto" w:date="2018-09-10T13:40:00Z">
+      <w:ins w:id="196" w:author="Taylor Cavaletto" w:date="2018-09-10T13:40:00Z">
         <w:r>
           <w:t xml:space="preserve"> People in this group will have edit access to all reservations of this type.</w:t>
         </w:r>
@@ -4257,7 +4311,7 @@
       <w:r>
         <w:t xml:space="preserve"> section.</w:t>
       </w:r>
-      <w:ins w:id="186" w:author="Taylor Cavaletto" w:date="2018-09-10T13:40:00Z">
+      <w:ins w:id="197" w:author="Taylor Cavaletto" w:date="2018-09-10T13:40:00Z">
         <w:r>
           <w:t xml:space="preserve"> People in this group will have edit access to all reservations of this type.</w:t>
         </w:r>
@@ -4376,22 +4430,22 @@
       <w:r>
         <w:t xml:space="preserve">If you wish to default to a </w:t>
       </w:r>
-      <w:del w:id="187" w:author="Taylor Cavaletto" w:date="2018-09-10T13:41:00Z">
+      <w:del w:id="198" w:author="Taylor Cavaletto" w:date="2018-09-10T13:41:00Z">
         <w:r>
           <w:delText>partic</w:delText>
         </w:r>
       </w:del>
-      <w:ins w:id="188" w:author="Taylor Cavaletto" w:date="2018-09-10T13:41:00Z">
+      <w:ins w:id="199" w:author="Taylor Cavaletto" w:date="2018-09-10T13:41:00Z">
         <w:r>
           <w:t xml:space="preserve">particular </w:t>
         </w:r>
       </w:ins>
-      <w:del w:id="189" w:author="Taylor Cavaletto" w:date="2018-09-10T13:41:00Z">
+      <w:del w:id="200" w:author="Taylor Cavaletto" w:date="2018-09-10T13:41:00Z">
         <w:r>
           <w:delText>ular setup</w:delText>
         </w:r>
       </w:del>
-      <w:ins w:id="190" w:author="Taylor Cavaletto" w:date="2018-09-10T13:41:00Z">
+      <w:ins w:id="201" w:author="Taylor Cavaletto" w:date="2018-09-10T13:41:00Z">
         <w:r>
           <w:t>setup</w:t>
         </w:r>
@@ -4402,6 +4456,38 @@
       <w:r>
         <w:t>.</w:t>
       </w:r>
+    </w:p>
+    <w:p>
+      <w:pPr>
+        <w:pStyle w:val="ListParagraph"/>
+        <w:numPr>
+          <w:ilvl w:val="0"/>
+          <w:numId w:val="9"/>
+        </w:numPr>
+        <w:rPr>
+          <w:ins w:id="202" w:author="Taylor Cavaletto [2]" w:date="2019-09-10T08:15:00Z"/>
+          <w:rPrChange w:id="203" w:author="Taylor Cavaletto [2]" w:date="2019-09-10T08:15:00Z">
+            <w:rPr>
+              <w:ins w:id="204" w:author="Taylor Cavaletto [2]" w:date="2019-09-10T08:15:00Z"/>
+              <w:b/>
+            </w:rPr>
+          </w:rPrChange>
+        </w:rPr>
+      </w:pPr>
+      <w:ins w:id="205" w:author="Taylor Cavaletto [2]" w:date="2019-09-10T08:15:00Z">
+        <w:r>
+          <w:rPr>
+            <w:b/>
+          </w:rPr>
+          <w:t xml:space="preserve">Reservation Attributes: </w:t>
+        </w:r>
+        <w:r>
+          <w:rPr>
+            <w:bCs/>
+          </w:rPr>
+          <w:t>Here you can edit any additional fields you want on all of your reservations.</w:t>
+        </w:r>
+      </w:ins>
     </w:p>
     <w:p>
       <w:pPr>
@@ -4459,10 +4545,10 @@
         <w:pStyle w:val="Heading2"/>
         <w:pageBreakBefore/>
         <w:rPr>
-          <w:ins w:id="191" w:author="Taylor Cavaletto [2]" w:date="2019-08-09T15:45:00Z"/>
-        </w:rPr>
-      </w:pPr>
-      <w:ins w:id="192" w:author="Taylor Cavaletto [2]" w:date="2019-08-09T15:45:00Z">
+          <w:ins w:id="206" w:author="Taylor Cavaletto [2]" w:date="2019-08-09T15:45:00Z"/>
+        </w:rPr>
+      </w:pPr>
+      <w:ins w:id="207" w:author="Taylor Cavaletto [2]" w:date="2019-08-09T15:45:00Z">
         <w:r>
           <w:lastRenderedPageBreak/>
           <w:t>Location Detail</w:t>
@@ -4472,10 +4558,10 @@
     <w:p>
       <w:pPr>
         <w:rPr>
-          <w:ins w:id="193" w:author="Taylor Cavaletto [2]" w:date="2019-08-09T15:45:00Z"/>
-        </w:rPr>
-      </w:pPr>
-      <w:ins w:id="194" w:author="Taylor Cavaletto [2]" w:date="2019-08-09T15:45:00Z">
+          <w:ins w:id="208" w:author="Taylor Cavaletto [2]" w:date="2019-08-09T15:45:00Z"/>
+        </w:rPr>
+      </w:pPr>
+      <w:ins w:id="209" w:author="Taylor Cavaletto [2]" w:date="2019-08-09T15:45:00Z">
         <w:r>
           <w:t>This is the Core Rock Location Detail page. On this page, we’ve added some new features:</w:t>
         </w:r>
@@ -4484,10 +4570,10 @@
     <w:p>
       <w:pPr>
         <w:rPr>
-          <w:ins w:id="195" w:author="Taylor Cavaletto [2]" w:date="2019-08-09T15:45:00Z"/>
-        </w:rPr>
-      </w:pPr>
-      <w:ins w:id="196" w:author="Taylor Cavaletto [2]" w:date="2019-08-09T15:45:00Z">
+          <w:ins w:id="210" w:author="Taylor Cavaletto [2]" w:date="2019-08-09T15:45:00Z"/>
+        </w:rPr>
+      </w:pPr>
+      <w:ins w:id="211" w:author="Taylor Cavaletto [2]" w:date="2019-08-09T15:45:00Z">
         <w:r>
           <w:rPr>
             <w:noProof/>
@@ -4544,10 +4630,10 @@
           <w:numId w:val="17"/>
         </w:numPr>
         <w:rPr>
-          <w:ins w:id="197" w:author="Taylor Cavaletto [2]" w:date="2019-08-09T15:45:00Z"/>
-        </w:rPr>
-      </w:pPr>
-      <w:ins w:id="198" w:author="Taylor Cavaletto [2]" w:date="2019-08-09T15:45:00Z">
+          <w:ins w:id="212" w:author="Taylor Cavaletto [2]" w:date="2019-08-09T15:45:00Z"/>
+        </w:rPr>
+      </w:pPr>
+      <w:ins w:id="213" w:author="Taylor Cavaletto [2]" w:date="2019-08-09T15:45:00Z">
         <w:r>
           <w:rPr>
             <w:b/>
@@ -4567,10 +4653,10 @@
           <w:numId w:val="17"/>
         </w:numPr>
         <w:rPr>
-          <w:ins w:id="199" w:author="Taylor Cavaletto [2]" w:date="2019-08-09T15:45:00Z"/>
-        </w:rPr>
-      </w:pPr>
-      <w:ins w:id="200" w:author="Taylor Cavaletto [2]" w:date="2019-08-09T15:45:00Z">
+          <w:ins w:id="214" w:author="Taylor Cavaletto [2]" w:date="2019-08-09T15:45:00Z"/>
+        </w:rPr>
+      </w:pPr>
+      <w:ins w:id="215" w:author="Taylor Cavaletto [2]" w:date="2019-08-09T15:45:00Z">
         <w:r>
           <w:rPr>
             <w:b/>
@@ -4590,10 +4676,10 @@
           <w:numId w:val="17"/>
         </w:numPr>
         <w:rPr>
-          <w:ins w:id="201" w:author="Taylor Cavaletto [2]" w:date="2019-08-09T15:45:00Z"/>
-        </w:rPr>
-      </w:pPr>
-      <w:ins w:id="202" w:author="Taylor Cavaletto [2]" w:date="2019-08-09T15:45:00Z">
+          <w:ins w:id="216" w:author="Taylor Cavaletto [2]" w:date="2019-08-09T15:45:00Z"/>
+        </w:rPr>
+      </w:pPr>
+      <w:ins w:id="217" w:author="Taylor Cavaletto [2]" w:date="2019-08-09T15:45:00Z">
         <w:r>
           <w:rPr>
             <w:b/>
@@ -4610,10 +4696,10 @@
         <w:pStyle w:val="Heading2"/>
         <w:pageBreakBefore/>
         <w:rPr>
-          <w:del w:id="203" w:author="Taylor Cavaletto [2]" w:date="2019-08-09T15:45:00Z"/>
-        </w:rPr>
-      </w:pPr>
-      <w:ins w:id="204" w:author="Taylor Cavaletto [2]" w:date="2019-08-09T15:45:00Z">
+          <w:del w:id="218" w:author="Taylor Cavaletto [2]" w:date="2019-08-09T15:45:00Z"/>
+        </w:rPr>
+      </w:pPr>
+      <w:ins w:id="219" w:author="Taylor Cavaletto [2]" w:date="2019-08-09T15:45:00Z">
         <w:r>
           <w:rPr>
             <w:b/>
@@ -4624,7 +4710,7 @@
           <w:t xml:space="preserve"> This button lets you copy a set of questions from another location or resource to this location.</w:t>
         </w:r>
       </w:ins>
-      <w:del w:id="205" w:author="Taylor Cavaletto [2]" w:date="2019-08-09T15:45:00Z">
+      <w:del w:id="220" w:author="Taylor Cavaletto [2]" w:date="2019-08-09T15:45:00Z">
         <w:r>
           <w:delText>Location Detail</w:delText>
         </w:r>
@@ -4633,10 +4719,10 @@
     <w:p>
       <w:pPr>
         <w:rPr>
-          <w:del w:id="206" w:author="Taylor Cavaletto [2]" w:date="2019-08-09T15:45:00Z"/>
-        </w:rPr>
-      </w:pPr>
-      <w:del w:id="207" w:author="Taylor Cavaletto [2]" w:date="2019-08-09T15:45:00Z">
+          <w:del w:id="221" w:author="Taylor Cavaletto [2]" w:date="2019-08-09T15:45:00Z"/>
+        </w:rPr>
+      </w:pPr>
+      <w:del w:id="222" w:author="Taylor Cavaletto [2]" w:date="2019-08-09T15:45:00Z">
         <w:r>
           <w:delText>This is the Core Rock Location Detail page. On this page, we’ve added some new features:</w:delText>
         </w:r>
@@ -4645,10 +4731,10 @@
     <w:p>
       <w:pPr>
         <w:rPr>
-          <w:del w:id="208" w:author="Taylor Cavaletto [2]" w:date="2019-08-09T15:45:00Z"/>
-        </w:rPr>
-      </w:pPr>
-      <w:del w:id="209" w:author="Taylor Cavaletto [2]" w:date="2019-08-09T15:35:00Z">
+          <w:del w:id="223" w:author="Taylor Cavaletto [2]" w:date="2019-08-09T15:45:00Z"/>
+        </w:rPr>
+      </w:pPr>
+      <w:del w:id="224" w:author="Taylor Cavaletto [2]" w:date="2019-08-09T15:35:00Z">
         <w:r>
           <w:rPr>
             <w:noProof/>
@@ -4705,10 +4791,10 @@
           <w:numId w:val="17"/>
         </w:numPr>
         <w:rPr>
-          <w:del w:id="210" w:author="Taylor Cavaletto [2]" w:date="2019-08-09T15:45:00Z"/>
-        </w:rPr>
-      </w:pPr>
-      <w:del w:id="211" w:author="Taylor Cavaletto [2]" w:date="2019-08-09T15:45:00Z">
+          <w:del w:id="225" w:author="Taylor Cavaletto [2]" w:date="2019-08-09T15:45:00Z"/>
+        </w:rPr>
+      </w:pPr>
+      <w:del w:id="226" w:author="Taylor Cavaletto [2]" w:date="2019-08-09T15:45:00Z">
         <w:r>
           <w:rPr>
             <w:b/>
@@ -4734,10 +4820,10 @@
           <w:numId w:val="17"/>
         </w:numPr>
         <w:rPr>
-          <w:del w:id="212" w:author="Taylor Cavaletto [2]" w:date="2019-08-09T15:45:00Z"/>
-        </w:rPr>
-      </w:pPr>
-      <w:del w:id="213" w:author="Taylor Cavaletto [2]" w:date="2019-08-09T15:45:00Z">
+          <w:del w:id="227" w:author="Taylor Cavaletto [2]" w:date="2019-08-09T15:45:00Z"/>
+        </w:rPr>
+      </w:pPr>
+      <w:del w:id="228" w:author="Taylor Cavaletto [2]" w:date="2019-08-09T15:45:00Z">
         <w:r>
           <w:rPr>
             <w:b/>
@@ -4763,7 +4849,7 @@
           <w:numId w:val="17"/>
         </w:numPr>
       </w:pPr>
-      <w:del w:id="214" w:author="Taylor Cavaletto [2]" w:date="2019-08-09T15:45:00Z">
+      <w:del w:id="229" w:author="Taylor Cavaletto [2]" w:date="2019-08-09T15:45:00Z">
         <w:r>
           <w:rPr>
             <w:b/>
@@ -4774,7 +4860,7 @@
           <w:delText xml:space="preserve"> This button lets you copy a set of questions from another location or resource to this location.</w:delText>
         </w:r>
       </w:del>
-      <w:del w:id="215" w:author="Taylor Cavaletto [2]" w:date="2019-08-09T15:25:00Z">
+      <w:del w:id="230" w:author="Taylor Cavaletto [2]" w:date="2019-08-09T15:25:00Z">
         <w:r>
           <w:delText xml:space="preserve"> (</w:delText>
         </w:r>
@@ -4791,10 +4877,10 @@
         <w:pStyle w:val="Heading2"/>
         <w:pageBreakBefore/>
         <w:rPr>
-          <w:ins w:id="216" w:author="Taylor Cavaletto [2]" w:date="2019-08-09T15:54:00Z"/>
-        </w:rPr>
-      </w:pPr>
-      <w:ins w:id="217" w:author="Taylor Cavaletto [2]" w:date="2019-08-09T15:54:00Z">
+          <w:ins w:id="231" w:author="Taylor Cavaletto [2]" w:date="2019-08-09T15:54:00Z"/>
+        </w:rPr>
+      </w:pPr>
+      <w:ins w:id="232" w:author="Taylor Cavaletto [2]" w:date="2019-08-09T15:54:00Z">
         <w:r>
           <w:lastRenderedPageBreak/>
           <w:t>Printable Reports</w:t>
@@ -4804,10 +4890,10 @@
     <w:p>
       <w:pPr>
         <w:rPr>
-          <w:ins w:id="218" w:author="Taylor Cavaletto [2]" w:date="2019-08-09T15:54:00Z"/>
-        </w:rPr>
-      </w:pPr>
-      <w:ins w:id="219" w:author="Taylor Cavaletto [2]" w:date="2019-08-09T15:54:00Z">
+          <w:ins w:id="233" w:author="Taylor Cavaletto [2]" w:date="2019-08-09T15:54:00Z"/>
+        </w:rPr>
+      </w:pPr>
+      <w:ins w:id="234" w:author="Taylor Cavaletto [2]" w:date="2019-08-09T15:54:00Z">
         <w:r>
           <w:t xml:space="preserve">This page allows you to create new Printable Reports. These dictate what the PDFs that you print will look </w:t>
         </w:r>
@@ -4815,13 +4901,13 @@
           <w:t>like.</w:t>
         </w:r>
       </w:ins>
-      <w:ins w:id="220" w:author="Taylor Cavaletto [2]" w:date="2019-08-09T16:02:00Z">
+      <w:ins w:id="235" w:author="Taylor Cavaletto [2]" w:date="2019-08-09T16:02:00Z">
         <w:r>
           <w:t xml:space="preserve"> </w:t>
         </w:r>
         <w:r>
           <w:rPr>
-            <w:rPrChange w:id="221" w:author="Taylor Cavaletto [2]" w:date="2019-08-09T16:03:00Z">
+            <w:rPrChange w:id="236" w:author="Taylor Cavaletto [2]" w:date="2019-08-09T16:03:00Z">
               <w:rPr>
                 <w:rStyle w:val="NoteCallout1Char"/>
               </w:rPr>
@@ -4837,11 +4923,11 @@
     <w:p>
       <w:pPr>
         <w:rPr>
-          <w:ins w:id="222" w:author="Taylor Cavaletto [2]" w:date="2019-08-09T15:54:00Z"/>
+          <w:ins w:id="237" w:author="Taylor Cavaletto [2]" w:date="2019-08-09T15:54:00Z"/>
           <w:noProof/>
         </w:rPr>
       </w:pPr>
-      <w:ins w:id="223" w:author="Taylor Cavaletto [2]" w:date="2019-08-09T15:54:00Z">
+      <w:ins w:id="238" w:author="Taylor Cavaletto [2]" w:date="2019-08-09T15:54:00Z">
         <w:r>
           <w:rPr>
             <w:noProof/>
@@ -4893,10 +4979,10 @@
     <w:p>
       <w:pPr>
         <w:rPr>
-          <w:ins w:id="224" w:author="Taylor Cavaletto [2]" w:date="2019-08-09T15:54:00Z"/>
-        </w:rPr>
-      </w:pPr>
-      <w:ins w:id="225" w:author="Taylor Cavaletto [2]" w:date="2019-08-09T15:54:00Z">
+          <w:ins w:id="239" w:author="Taylor Cavaletto [2]" w:date="2019-08-09T15:54:00Z"/>
+        </w:rPr>
+      </w:pPr>
+      <w:ins w:id="240" w:author="Taylor Cavaletto [2]" w:date="2019-08-09T15:54:00Z">
         <w:r>
           <w:rPr>
             <w:noProof/>
@@ -4913,10 +4999,10 @@
           <w:numId w:val="22"/>
         </w:numPr>
         <w:rPr>
-          <w:ins w:id="226" w:author="Taylor Cavaletto [2]" w:date="2019-08-09T15:54:00Z"/>
-        </w:rPr>
-      </w:pPr>
-      <w:ins w:id="227" w:author="Taylor Cavaletto [2]" w:date="2019-08-09T15:54:00Z">
+          <w:ins w:id="241" w:author="Taylor Cavaletto [2]" w:date="2019-08-09T15:54:00Z"/>
+        </w:rPr>
+      </w:pPr>
+      <w:ins w:id="242" w:author="Taylor Cavaletto [2]" w:date="2019-08-09T15:54:00Z">
         <w:r>
           <w:rPr>
             <w:b/>
@@ -4924,15 +5010,7 @@
           <w:t>Report Template:</w:t>
         </w:r>
         <w:r>
-          <w:t xml:space="preserve">  This is the template your report uses. For more information on this, </w:t>
-        </w:r>
-        <w:proofErr w:type="gramStart"/>
-        <w:r>
-          <w:t>take a look</w:t>
-        </w:r>
-        <w:proofErr w:type="gramEnd"/>
-        <w:r>
-          <w:t xml:space="preserve"> at the </w:t>
+          <w:t xml:space="preserve">  This is the template your report uses. For more information on this, take a look at the </w:t>
         </w:r>
         <w:r>
           <w:rPr>
@@ -4942,15 +5020,7 @@
           <w:t>Report Templates</w:t>
         </w:r>
         <w:r>
-          <w:t xml:space="preserve"> section below. </w:t>
-        </w:r>
-        <w:proofErr w:type="gramStart"/>
-        <w:r>
-          <w:t>Generally</w:t>
-        </w:r>
-        <w:proofErr w:type="gramEnd"/>
-        <w:r>
-          <w:t xml:space="preserve"> if you’re creating your own Printable Report you’ll use the Lava Template.</w:t>
+          <w:t xml:space="preserve"> section below. Generally if you’re creating your own Printable Report you’ll use the Lava Template.</w:t>
         </w:r>
       </w:ins>
     </w:p>
@@ -4962,10 +5032,10 @@
           <w:numId w:val="22"/>
         </w:numPr>
         <w:rPr>
-          <w:ins w:id="228" w:author="Taylor Cavaletto [2]" w:date="2019-08-09T15:54:00Z"/>
-        </w:rPr>
-      </w:pPr>
-      <w:ins w:id="229" w:author="Taylor Cavaletto [2]" w:date="2019-08-09T15:54:00Z">
+          <w:ins w:id="243" w:author="Taylor Cavaletto [2]" w:date="2019-08-09T15:54:00Z"/>
+        </w:rPr>
+      </w:pPr>
+      <w:ins w:id="244" w:author="Taylor Cavaletto [2]" w:date="2019-08-09T15:54:00Z">
         <w:r>
           <w:rPr>
             <w:b/>
@@ -4985,10 +5055,10 @@
           <w:numId w:val="22"/>
         </w:numPr>
         <w:rPr>
-          <w:ins w:id="230" w:author="Taylor Cavaletto [2]" w:date="2019-08-09T15:54:00Z"/>
-        </w:rPr>
-      </w:pPr>
-      <w:ins w:id="231" w:author="Taylor Cavaletto [2]" w:date="2019-08-09T15:54:00Z">
+          <w:ins w:id="245" w:author="Taylor Cavaletto [2]" w:date="2019-08-09T15:54:00Z"/>
+        </w:rPr>
+      </w:pPr>
+      <w:ins w:id="246" w:author="Taylor Cavaletto [2]" w:date="2019-08-09T15:54:00Z">
         <w:r>
           <w:rPr>
             <w:b/>
@@ -5016,10 +5086,10 @@
           <w:numId w:val="22"/>
         </w:numPr>
         <w:rPr>
-          <w:ins w:id="232" w:author="Taylor Cavaletto [2]" w:date="2019-08-09T15:54:00Z"/>
-        </w:rPr>
-      </w:pPr>
-      <w:ins w:id="233" w:author="Taylor Cavaletto [2]" w:date="2019-08-09T15:54:00Z">
+          <w:ins w:id="247" w:author="Taylor Cavaletto [2]" w:date="2019-08-09T15:54:00Z"/>
+        </w:rPr>
+      </w:pPr>
+      <w:ins w:id="248" w:author="Taylor Cavaletto [2]" w:date="2019-08-09T15:54:00Z">
         <w:r>
           <w:rPr>
             <w:b/>
@@ -5038,7 +5108,7 @@
       <w:pPr>
         <w:pStyle w:val="Heading1"/>
         <w:rPr>
-          <w:del w:id="234" w:author="Taylor Cavaletto [2]" w:date="2019-08-09T15:54:00Z"/>
+          <w:del w:id="249" w:author="Taylor Cavaletto [2]" w:date="2019-08-09T15:54:00Z"/>
         </w:rPr>
       </w:pPr>
     </w:p>
@@ -5047,10 +5117,10 @@
         <w:pStyle w:val="Heading2"/>
         <w:pageBreakBefore/>
         <w:rPr>
-          <w:ins w:id="235" w:author="Taylor Cavaletto [2]" w:date="2019-08-09T15:54:00Z"/>
-        </w:rPr>
-      </w:pPr>
-      <w:ins w:id="236" w:author="Taylor Cavaletto [2]" w:date="2019-08-09T15:54:00Z">
+          <w:ins w:id="250" w:author="Taylor Cavaletto [2]" w:date="2019-08-09T15:54:00Z"/>
+        </w:rPr>
+      </w:pPr>
+      <w:ins w:id="251" w:author="Taylor Cavaletto [2]" w:date="2019-08-09T15:54:00Z">
         <w:r>
           <w:lastRenderedPageBreak/>
           <w:t>Reservation Views</w:t>
@@ -5060,15 +5130,15 @@
     <w:p>
       <w:pPr>
         <w:rPr>
-          <w:ins w:id="237" w:author="Taylor Cavaletto [2]" w:date="2019-08-09T15:54:00Z"/>
-        </w:rPr>
-      </w:pPr>
-      <w:ins w:id="238" w:author="Taylor Cavaletto [2]" w:date="2019-08-09T15:54:00Z">
+          <w:ins w:id="252" w:author="Taylor Cavaletto [2]" w:date="2019-08-09T15:54:00Z"/>
+        </w:rPr>
+      </w:pPr>
+      <w:ins w:id="253" w:author="Taylor Cavaletto [2]" w:date="2019-08-09T15:54:00Z">
         <w:r>
           <w:t>This page allows you to create new Reservation Views. These dictate how reservations are dis</w:t>
         </w:r>
       </w:ins>
-      <w:ins w:id="239" w:author="Taylor Cavaletto [2]" w:date="2019-08-09T15:55:00Z">
+      <w:ins w:id="254" w:author="Taylor Cavaletto [2]" w:date="2019-08-09T15:55:00Z">
         <w:r>
           <w:t>played on the main page.</w:t>
         </w:r>
@@ -5077,11 +5147,11 @@
     <w:p>
       <w:pPr>
         <w:rPr>
-          <w:ins w:id="240" w:author="Taylor Cavaletto [2]" w:date="2019-08-09T15:54:00Z"/>
+          <w:ins w:id="255" w:author="Taylor Cavaletto [2]" w:date="2019-08-09T15:54:00Z"/>
           <w:noProof/>
         </w:rPr>
       </w:pPr>
-      <w:ins w:id="241" w:author="Taylor Cavaletto [2]" w:date="2019-08-09T15:54:00Z">
+      <w:ins w:id="256" w:author="Taylor Cavaletto [2]" w:date="2019-08-09T15:54:00Z">
         <w:r>
           <w:rPr>
             <w:noProof/>
@@ -5089,7 +5159,7 @@
           <w:t xml:space="preserve"> </w:t>
         </w:r>
       </w:ins>
-      <w:ins w:id="242" w:author="Taylor Cavaletto [2]" w:date="2019-08-09T15:56:00Z">
+      <w:ins w:id="257" w:author="Taylor Cavaletto [2]" w:date="2019-08-09T15:56:00Z">
         <w:r>
           <w:rPr>
             <w:noProof/>
@@ -5135,10 +5205,10 @@
     <w:p>
       <w:pPr>
         <w:rPr>
-          <w:ins w:id="243" w:author="Taylor Cavaletto [2]" w:date="2019-08-09T15:54:00Z"/>
-        </w:rPr>
-      </w:pPr>
-      <w:ins w:id="244" w:author="Taylor Cavaletto [2]" w:date="2019-08-09T15:54:00Z">
+          <w:ins w:id="258" w:author="Taylor Cavaletto [2]" w:date="2019-08-09T15:54:00Z"/>
+        </w:rPr>
+      </w:pPr>
+      <w:ins w:id="259" w:author="Taylor Cavaletto [2]" w:date="2019-08-09T15:54:00Z">
         <w:r>
           <w:rPr>
             <w:noProof/>
@@ -5155,10 +5225,10 @@
           <w:numId w:val="23"/>
         </w:numPr>
         <w:rPr>
-          <w:ins w:id="245" w:author="Taylor Cavaletto [2]" w:date="2019-08-09T15:54:00Z"/>
-        </w:rPr>
-      </w:pPr>
-      <w:ins w:id="246" w:author="Taylor Cavaletto [2]" w:date="2019-08-09T15:56:00Z">
+          <w:ins w:id="260" w:author="Taylor Cavaletto [2]" w:date="2019-08-09T15:54:00Z"/>
+        </w:rPr>
+      </w:pPr>
+      <w:ins w:id="261" w:author="Taylor Cavaletto [2]" w:date="2019-08-09T15:56:00Z">
         <w:r>
           <w:rPr>
             <w:b/>
@@ -5166,7 +5236,7 @@
           <w:t>Lava Commands</w:t>
         </w:r>
       </w:ins>
-      <w:ins w:id="247" w:author="Taylor Cavaletto [2]" w:date="2019-08-09T15:54:00Z">
+      <w:ins w:id="262" w:author="Taylor Cavaletto [2]" w:date="2019-08-09T15:54:00Z">
         <w:r>
           <w:rPr>
             <w:b/>
@@ -5177,12 +5247,12 @@
           <w:t xml:space="preserve">  </w:t>
         </w:r>
       </w:ins>
-      <w:ins w:id="248" w:author="Taylor Cavaletto [2]" w:date="2019-08-09T15:56:00Z">
+      <w:ins w:id="263" w:author="Taylor Cavaletto [2]" w:date="2019-08-09T15:56:00Z">
         <w:r>
           <w:t xml:space="preserve">If your lava needs any special commands, set </w:t>
         </w:r>
       </w:ins>
-      <w:ins w:id="249" w:author="Taylor Cavaletto [2]" w:date="2019-08-09T15:57:00Z">
+      <w:ins w:id="264" w:author="Taylor Cavaletto [2]" w:date="2019-08-09T15:57:00Z">
         <w:r>
           <w:t>them here.</w:t>
         </w:r>
@@ -5196,10 +5266,10 @@
           <w:numId w:val="23"/>
         </w:numPr>
         <w:rPr>
-          <w:ins w:id="250" w:author="Taylor Cavaletto [2]" w:date="2019-08-09T15:54:00Z"/>
-        </w:rPr>
-      </w:pPr>
-      <w:ins w:id="251" w:author="Taylor Cavaletto [2]" w:date="2019-08-09T15:54:00Z">
+          <w:ins w:id="265" w:author="Taylor Cavaletto [2]" w:date="2019-08-09T15:54:00Z"/>
+        </w:rPr>
+      </w:pPr>
+      <w:ins w:id="266" w:author="Taylor Cavaletto [2]" w:date="2019-08-09T15:54:00Z">
         <w:r>
           <w:rPr>
             <w:b/>
@@ -5207,7 +5277,7 @@
           <w:t xml:space="preserve">Lava: </w:t>
         </w:r>
       </w:ins>
-      <w:ins w:id="252" w:author="Taylor Cavaletto [2]" w:date="2019-08-09T15:56:00Z">
+      <w:ins w:id="267" w:author="Taylor Cavaletto [2]" w:date="2019-08-09T15:56:00Z">
         <w:r>
           <w:rPr>
             <w:bCs/>
@@ -5219,9 +5289,9 @@
     <w:p>
       <w:pPr>
         <w:rPr>
-          <w:ins w:id="253" w:author="Taylor Cavaletto [2]" w:date="2019-08-09T15:54:00Z"/>
-        </w:rPr>
-        <w:pPrChange w:id="254" w:author="Taylor Cavaletto [2]" w:date="2019-08-09T15:54:00Z">
+          <w:ins w:id="268" w:author="Taylor Cavaletto [2]" w:date="2019-08-09T15:54:00Z"/>
+        </w:rPr>
+        <w:pPrChange w:id="269" w:author="Taylor Cavaletto [2]" w:date="2019-08-09T15:54:00Z">
           <w:pPr>
             <w:ind w:left="360"/>
           </w:pPr>
@@ -5915,7 +5985,7 @@
       </w:r>
     </w:p>
     <w:p>
-      <w:del w:id="255" w:author="Taylor Cavaletto [2]" w:date="2019-08-09T15:44:00Z">
+      <w:del w:id="270" w:author="Taylor Cavaletto [2]" w:date="2019-08-09T15:44:00Z">
         <w:r>
           <w:rPr>
             <w:noProof/>
@@ -5963,7 +6033,7 @@
           </w:drawing>
         </w:r>
       </w:del>
-      <w:ins w:id="256" w:author="Taylor Cavaletto [2]" w:date="2019-08-09T15:44:00Z">
+      <w:ins w:id="271" w:author="Taylor Cavaletto [2]" w:date="2019-08-09T15:44:00Z">
         <w:r>
           <w:rPr>
             <w:noProof/>
@@ -6124,17 +6194,17 @@
       <w:r>
         <w:t xml:space="preserve">Included in the plugin are several Report Templates that you can use for </w:t>
       </w:r>
-      <w:del w:id="257" w:author="Taylor Cavaletto [2]" w:date="2019-08-09T15:45:00Z">
+      <w:del w:id="272" w:author="Taylor Cavaletto [2]" w:date="2019-08-09T15:45:00Z">
         <w:r>
           <w:delText>printing reservation lists</w:delText>
         </w:r>
       </w:del>
-      <w:ins w:id="258" w:author="Taylor Cavaletto [2]" w:date="2019-08-09T15:45:00Z">
+      <w:ins w:id="273" w:author="Taylor Cavaletto [2]" w:date="2019-08-09T15:45:00Z">
         <w:r>
           <w:t>creating Printable Reports</w:t>
         </w:r>
       </w:ins>
-      <w:del w:id="259" w:author="Taylor Cavaletto [2]" w:date="2019-08-09T15:45:00Z">
+      <w:del w:id="274" w:author="Taylor Cavaletto [2]" w:date="2019-08-09T15:45:00Z">
         <w:r>
           <w:delText xml:space="preserve"> from the hub page</w:delText>
         </w:r>
@@ -6274,12 +6344,12 @@
       <w:r>
         <w:t xml:space="preserve">Using a simpler, free library that enables html-to-pdf functionality, we’ve created a lava template that you can customize to your individual need. Simply paste your code into </w:t>
       </w:r>
-      <w:del w:id="260" w:author="Taylor Cavaletto [2]" w:date="2019-08-09T15:57:00Z">
+      <w:del w:id="275" w:author="Taylor Cavaletto [2]" w:date="2019-08-09T15:57:00Z">
         <w:r>
           <w:delText>the ReservationLava block’s</w:delText>
         </w:r>
       </w:del>
-      <w:ins w:id="261" w:author="Taylor Cavaletto [2]" w:date="2019-08-09T15:57:00Z">
+      <w:ins w:id="276" w:author="Taylor Cavaletto [2]" w:date="2019-08-09T15:57:00Z">
         <w:r>
           <w:t>the Printable Report’s</w:t>
         </w:r>
@@ -6287,7 +6357,7 @@
       <w:r>
         <w:t xml:space="preserve"> </w:t>
       </w:r>
-      <w:del w:id="262" w:author="Taylor Cavaletto [2]" w:date="2019-08-09T15:57:00Z">
+      <w:del w:id="277" w:author="Taylor Cavaletto [2]" w:date="2019-08-09T15:57:00Z">
         <w:r>
           <w:rPr>
             <w:i/>
@@ -6461,7 +6531,7 @@
           <w:numId w:val="10"/>
         </w:numPr>
         <w:rPr>
-          <w:ins w:id="263" w:author="Taylor Cavaletto [2]" w:date="2019-08-09T15:58:00Z"/>
+          <w:ins w:id="278" w:author="Taylor Cavaletto [2]" w:date="2019-08-09T15:58:00Z"/>
         </w:rPr>
       </w:pPr>
       <w:r>
@@ -6476,7 +6546,7 @@
       <w:r>
         <w:t>Type</w:t>
       </w:r>
-      <w:del w:id="264" w:author="Taylor Cavaletto [2]" w:date="2019-08-09T15:58:00Z">
+      <w:del w:id="279" w:author="Taylor Cavaletto [2]" w:date="2019-08-09T15:58:00Z">
         <w:r>
           <w:delText xml:space="preserve"> </w:delText>
         </w:r>
@@ -6493,15 +6563,15 @@
           <w:numId w:val="10"/>
         </w:numPr>
         <w:rPr>
-          <w:ins w:id="265" w:author="Taylor Cavaletto [2]" w:date="2019-08-09T15:58:00Z"/>
-        </w:rPr>
-      </w:pPr>
-      <w:del w:id="266" w:author="Taylor Cavaletto [2]" w:date="2019-08-09T15:58:00Z">
+          <w:ins w:id="280" w:author="Taylor Cavaletto [2]" w:date="2019-08-09T15:58:00Z"/>
+        </w:rPr>
+      </w:pPr>
+      <w:del w:id="281" w:author="Taylor Cavaletto [2]" w:date="2019-08-09T15:58:00Z">
         <w:r>
           <w:delText>a</w:delText>
         </w:r>
       </w:del>
-      <w:ins w:id="267" w:author="Taylor Cavaletto [2]" w:date="2019-08-09T15:58:00Z">
+      <w:ins w:id="282" w:author="Taylor Cavaletto [2]" w:date="2019-08-09T15:58:00Z">
         <w:r>
           <w:t>A</w:t>
         </w:r>
@@ -6517,7 +6587,7 @@
           <w:ilvl w:val="1"/>
           <w:numId w:val="10"/>
         </w:numPr>
-        <w:pPrChange w:id="268" w:author="Taylor Cavaletto [2]" w:date="2019-08-09T15:58:00Z">
+        <w:pPrChange w:id="283" w:author="Taylor Cavaletto [2]" w:date="2019-08-09T15:58:00Z">
           <w:pPr>
             <w:pStyle w:val="ListParagraph"/>
             <w:numPr>
@@ -6527,40 +6597,32 @@
           </w:pPr>
         </w:pPrChange>
       </w:pPr>
-      <w:moveToRangeStart w:id="269" w:author="Taylor Cavaletto [2]" w:date="2019-08-09T15:58:00Z" w:name="move16258754"/>
-      <w:moveTo w:id="270" w:author="Taylor Cavaletto [2]" w:date="2019-08-09T15:58:00Z">
-        <w:del w:id="271" w:author="Taylor Cavaletto [2]" w:date="2019-08-09T15:59:00Z">
+      <w:moveToRangeStart w:id="284" w:author="Taylor Cavaletto [2]" w:date="2019-08-09T15:58:00Z" w:name="move16258754"/>
+      <w:moveTo w:id="285" w:author="Taylor Cavaletto [2]" w:date="2019-08-09T15:58:00Z">
+        <w:del w:id="286" w:author="Taylor Cavaletto [2]" w:date="2019-08-09T15:59:00Z">
           <w:r>
             <w:delText>s</w:delText>
           </w:r>
         </w:del>
       </w:moveTo>
-      <w:ins w:id="272" w:author="Taylor Cavaletto [2]" w:date="2019-08-09T15:59:00Z">
+      <w:ins w:id="287" w:author="Taylor Cavaletto [2]" w:date="2019-08-09T15:59:00Z">
         <w:r>
           <w:t>S</w:t>
         </w:r>
       </w:ins>
-      <w:moveTo w:id="273" w:author="Taylor Cavaletto [2]" w:date="2019-08-09T15:58:00Z">
+      <w:moveTo w:id="288" w:author="Taylor Cavaletto [2]" w:date="2019-08-09T15:58:00Z">
         <w:r>
           <w:t>et a Final Approval Group</w:t>
         </w:r>
       </w:moveTo>
-      <w:ins w:id="274" w:author="Taylor Cavaletto [2]" w:date="2019-08-09T15:59:00Z">
+      <w:ins w:id="289" w:author="Taylor Cavaletto [2]" w:date="2019-08-09T15:59:00Z">
         <w:r>
           <w:t>,</w:t>
         </w:r>
       </w:ins>
-      <w:moveTo w:id="275" w:author="Taylor Cavaletto [2]" w:date="2019-08-09T15:58:00Z">
-        <w:r>
-          <w:t xml:space="preserve"> but only if your organization operates this way.   You can also set the Super Admin Group if you want a </w:t>
-        </w:r>
-        <w:proofErr w:type="gramStart"/>
-        <w:r>
-          <w:t>particular team</w:t>
-        </w:r>
-        <w:proofErr w:type="gramEnd"/>
-        <w:r>
-          <w:t xml:space="preserve"> (such as your facilities team) to be able to force approve/deny reservations.  See the </w:t>
+      <w:moveTo w:id="290" w:author="Taylor Cavaletto [2]" w:date="2019-08-09T15:58:00Z">
+        <w:r>
+          <w:t xml:space="preserve"> but only if your organization operates this way.   You can also set the Super Admin Group if you want a particular team (such as your facilities team) to be able to force approve/deny reservations.  See the </w:t>
         </w:r>
         <w:r>
           <w:rPr>
@@ -6572,7 +6634,7 @@
           <w:t>section under Administration for details about these two settings.</w:t>
         </w:r>
       </w:moveTo>
-      <w:moveToRangeEnd w:id="269"/>
+      <w:moveToRangeEnd w:id="284"/>
     </w:p>
     <w:p>
       <w:pPr>
@@ -6641,7 +6703,7 @@
           <w:numId w:val="10"/>
         </w:numPr>
         <w:rPr>
-          <w:del w:id="276" w:author="Taylor Cavaletto [2]" w:date="2019-08-09T15:59:00Z"/>
+          <w:del w:id="291" w:author="Taylor Cavaletto [2]" w:date="2019-08-09T15:59:00Z"/>
         </w:rPr>
       </w:pPr>
       <w:r>
@@ -6656,18 +6718,18 @@
           <w:numId w:val="10"/>
         </w:numPr>
         <w:rPr>
-          <w:del w:id="277" w:author="Taylor Cavaletto [2]" w:date="2019-08-09T15:59:00Z"/>
-        </w:rPr>
-        <w:pPrChange w:id="278" w:author="Taylor Cavaletto [2]" w:date="2019-08-09T15:59:00Z">
+          <w:del w:id="292" w:author="Taylor Cavaletto [2]" w:date="2019-08-09T15:59:00Z"/>
+        </w:rPr>
+        <w:pPrChange w:id="293" w:author="Taylor Cavaletto [2]" w:date="2019-08-09T15:59:00Z">
           <w:pPr/>
         </w:pPrChange>
       </w:pPr>
-      <w:del w:id="279" w:author="Taylor Cavaletto [2]" w:date="2019-08-09T15:59:00Z">
+      <w:del w:id="294" w:author="Taylor Cavaletto [2]" w:date="2019-08-09T15:59:00Z">
         <w:r>
           <w:delText xml:space="preserve">On the </w:delText>
         </w:r>
       </w:del>
-      <w:del w:id="280" w:author="Taylor Cavaletto [2]" w:date="2019-08-09T15:58:00Z">
+      <w:del w:id="295" w:author="Taylor Cavaletto [2]" w:date="2019-08-09T15:58:00Z">
         <w:r>
           <w:delText>New Reservation (Details) page…</w:delText>
         </w:r>
@@ -6681,13 +6743,13 @@
           <w:numId w:val="10"/>
         </w:numPr>
       </w:pPr>
-      <w:del w:id="281" w:author="Taylor Cavaletto [2]" w:date="2019-08-09T15:59:00Z">
+      <w:del w:id="296" w:author="Taylor Cavaletto [2]" w:date="2019-08-09T15:59:00Z">
         <w:r>
           <w:delText xml:space="preserve">Edit the block’s properties and </w:delText>
         </w:r>
       </w:del>
-      <w:moveFromRangeStart w:id="282" w:author="Taylor Cavaletto [2]" w:date="2019-08-09T15:58:00Z" w:name="move16258754"/>
-      <w:moveFrom w:id="283" w:author="Taylor Cavaletto [2]" w:date="2019-08-09T15:58:00Z">
+      <w:moveFromRangeStart w:id="297" w:author="Taylor Cavaletto [2]" w:date="2019-08-09T15:58:00Z" w:name="move16258754"/>
+      <w:moveFrom w:id="298" w:author="Taylor Cavaletto [2]" w:date="2019-08-09T15:58:00Z">
         <w:r>
           <w:t xml:space="preserve">set a Final Approval Group but only if your organization operates this way.   You can also set the Super Admin Group if you want a particular team (such as your facilities team) to be able to force approve/deny reservations.  See the </w:t>
         </w:r>
@@ -6701,7 +6763,7 @@
           <w:t>section under Administration for details about these two settings.</w:t>
         </w:r>
       </w:moveFrom>
-      <w:moveFromRangeEnd w:id="282"/>
+      <w:moveFromRangeEnd w:id="297"/>
     </w:p>
     <w:p>
       <w:r>
@@ -6716,7 +6778,7 @@
           <w:numId w:val="10"/>
         </w:numPr>
         <w:rPr>
-          <w:ins w:id="284" w:author="Taylor Cavaletto [2]" w:date="2019-08-09T15:59:00Z"/>
+          <w:ins w:id="299" w:author="Taylor Cavaletto [2]" w:date="2019-08-09T15:59:00Z"/>
         </w:rPr>
       </w:pPr>
       <w:r>
@@ -6740,7 +6802,7 @@
           <w:numId w:val="10"/>
         </w:numPr>
       </w:pPr>
-      <w:ins w:id="285" w:author="Taylor Cavaletto [2]" w:date="2019-08-09T15:59:00Z">
+      <w:ins w:id="300" w:author="Taylor Cavaletto [2]" w:date="2019-08-09T15:59:00Z">
         <w:r>
           <w:t>Add any Location Layouts that are needed.</w:t>
         </w:r>
@@ -6860,21 +6922,7 @@
         <w:rPr>
           <w:rStyle w:val="NoteCallout1Char"/>
         </w:rPr>
-        <w:t xml:space="preserve">  </w:t>
-      </w:r>
-      <w:proofErr w:type="gramStart"/>
-      <w:r>
-        <w:rPr>
-          <w:rStyle w:val="NoteCallout1Char"/>
-        </w:rPr>
-        <w:t>However</w:t>
-      </w:r>
-      <w:proofErr w:type="gramEnd"/>
-      <w:r>
-        <w:rPr>
-          <w:rStyle w:val="NoteCallout1Char"/>
-        </w:rPr>
-        <w:t xml:space="preserve"> you will lose the Event Duration value in the email.</w:t>
+        <w:t xml:space="preserve">  However you will lose the Event Duration value in the email.</w:t>
       </w:r>
     </w:p>
     <w:p>
@@ -7343,12 +7391,12 @@
       <w:r>
         <w:t xml:space="preserve">, a class </w:t>
       </w:r>
-      <w:del w:id="286" w:author="Nick Airdo" w:date="2018-09-10T19:15:00Z">
+      <w:del w:id="301" w:author="Nick Airdo" w:date="2018-09-10T19:15:00Z">
         <w:r>
           <w:delText>specificly</w:delText>
         </w:r>
       </w:del>
-      <w:ins w:id="287" w:author="Nick Airdo" w:date="2018-09-10T19:15:00Z">
+      <w:ins w:id="302" w:author="Nick Airdo" w:date="2018-09-10T19:15:00Z">
         <w:r>
           <w:t>specifically</w:t>
         </w:r>
@@ -7664,18 +7712,18 @@
       <w:pPr>
         <w:pStyle w:val="Heading2"/>
       </w:pPr>
-      <w:del w:id="288" w:author="Nick Airdo" w:date="2018-09-10T19:12:00Z">
+      <w:del w:id="303" w:author="Nick Airdo" w:date="2018-09-10T19:12:00Z">
         <w:r>
           <w:lastRenderedPageBreak/>
           <w:delText xml:space="preserve">Model </w:delText>
         </w:r>
       </w:del>
-      <w:ins w:id="289" w:author="Nick Airdo" w:date="2018-09-10T19:12:00Z">
+      <w:ins w:id="304" w:author="Nick Airdo" w:date="2018-09-10T19:12:00Z">
         <w:r>
           <w:t>Entity Relationship Diagram</w:t>
         </w:r>
       </w:ins>
-      <w:del w:id="290" w:author="Nick Airdo" w:date="2018-09-10T19:12:00Z">
+      <w:del w:id="305" w:author="Nick Airdo" w:date="2018-09-10T19:12:00Z">
         <w:r>
           <w:delText>Map</w:delText>
         </w:r>
@@ -7868,7 +7916,7 @@
             </w:rPr>
             <w:t>v1.</w:t>
           </w:r>
-          <w:ins w:id="291" w:author="Taylor Cavaletto [2]" w:date="2019-08-09T15:26:00Z">
+          <w:ins w:id="306" w:author="Taylor Cavaletto [2]" w:date="2019-08-09T15:26:00Z">
             <w:r>
               <w:rPr>
                 <w:color w:val="5B9BD5" w:themeColor="accent1"/>
@@ -7878,7 +7926,7 @@
               <w:t>4</w:t>
             </w:r>
           </w:ins>
-          <w:del w:id="292" w:author="Taylor Cavaletto [2]" w:date="2019-08-09T15:26:00Z">
+          <w:del w:id="307" w:author="Taylor Cavaletto [2]" w:date="2019-08-09T15:26:00Z">
             <w:r>
               <w:rPr>
                 <w:color w:val="5B9BD5" w:themeColor="accent1"/>
@@ -7928,7 +7976,7 @@
             </w:rPr>
             <w:t xml:space="preserve"> </w:t>
           </w:r>
-          <w:del w:id="293" w:author="Taylor Cavaletto [2]" w:date="2019-08-09T15:26:00Z">
+          <w:del w:id="308" w:author="Taylor Cavaletto [2]" w:date="2019-08-09T15:26:00Z">
             <w:r>
               <w:rPr>
                 <w:color w:val="5B9BD5" w:themeColor="accent1"/>
@@ -7938,7 +7986,7 @@
               <w:delText>-</w:delText>
             </w:r>
           </w:del>
-          <w:ins w:id="294" w:author="Taylor Cavaletto [2]" w:date="2019-08-09T15:26:00Z">
+          <w:ins w:id="309" w:author="Taylor Cavaletto [2]" w:date="2019-08-09T15:26:00Z">
             <w:r>
               <w:rPr>
                 <w:color w:val="5B9BD5" w:themeColor="accent1"/>
@@ -7956,7 +8004,7 @@
             </w:rPr>
             <w:t xml:space="preserve"> </w:t>
           </w:r>
-          <w:del w:id="295" w:author="Taylor Cavaletto [2]" w:date="2019-08-09T15:26:00Z">
+          <w:del w:id="310" w:author="Taylor Cavaletto [2]" w:date="2019-08-09T15:26:00Z">
             <w:r>
               <w:rPr>
                 <w:color w:val="5B9BD5" w:themeColor="accent1"/>
@@ -7982,8 +8030,8 @@
               <w:fldChar w:fldCharType="separate"/>
             </w:r>
           </w:del>
-          <w:ins w:id="296" w:author="Nick Airdo" w:date="2018-09-10T17:57:00Z">
-            <w:del w:id="297" w:author="Taylor Cavaletto [2]" w:date="2019-08-09T11:14:00Z">
+          <w:ins w:id="311" w:author="Nick Airdo" w:date="2018-09-10T17:57:00Z">
+            <w:del w:id="312" w:author="Taylor Cavaletto [2]" w:date="2019-08-09T11:14:00Z">
               <w:r>
                 <w:rPr>
                   <w:noProof/>
@@ -7995,8 +8043,8 @@
               </w:r>
             </w:del>
           </w:ins>
-          <w:ins w:id="298" w:author="Taylor Cavaletto" w:date="2018-09-10T13:30:00Z">
-            <w:del w:id="299" w:author="Taylor Cavaletto [2]" w:date="2019-08-09T11:14:00Z">
+          <w:ins w:id="313" w:author="Taylor Cavaletto" w:date="2018-09-10T13:30:00Z">
+            <w:del w:id="314" w:author="Taylor Cavaletto [2]" w:date="2019-08-09T11:14:00Z">
               <w:r>
                 <w:rPr>
                   <w:noProof/>
@@ -8008,7 +8056,7 @@
               </w:r>
             </w:del>
           </w:ins>
-          <w:del w:id="300" w:author="Taylor Cavaletto [2]" w:date="2019-08-09T11:14:00Z">
+          <w:del w:id="315" w:author="Taylor Cavaletto [2]" w:date="2019-08-09T11:14:00Z">
             <w:r>
               <w:rPr>
                 <w:noProof/>
@@ -8019,7 +8067,7 @@
               <w:delText>8/18/18</w:delText>
             </w:r>
           </w:del>
-          <w:del w:id="301" w:author="Taylor Cavaletto [2]" w:date="2019-08-09T15:26:00Z">
+          <w:del w:id="316" w:author="Taylor Cavaletto [2]" w:date="2019-08-09T15:26:00Z">
             <w:r>
               <w:rPr>
                 <w:color w:val="5B9BD5" w:themeColor="accent1"/>
@@ -8029,7 +8077,7 @@
               <w:fldChar w:fldCharType="end"/>
             </w:r>
           </w:del>
-          <w:ins w:id="302" w:author="Taylor Cavaletto [2]" w:date="2019-08-09T15:26:00Z">
+          <w:ins w:id="317" w:author="Taylor Cavaletto [2]" w:date="2019-08-09T15:26:00Z">
             <w:r>
               <w:rPr>
                 <w:color w:val="5B9BD5" w:themeColor="accent1"/>
@@ -10478,7 +10526,7 @@
       </w:pPr>
     </w:pPrDefault>
   </w:docDefaults>
-  <w:latentStyles w:defLockedState="0" w:defUIPriority="99" w:defSemiHidden="0" w:defUnhideWhenUsed="0" w:defQFormat="0" w:count="376">
+  <w:latentStyles w:defLockedState="0" w:defUIPriority="99" w:defSemiHidden="0" w:defUnhideWhenUsed="0" w:defQFormat="0" w:count="377">
     <w:lsdException w:name="Normal" w:uiPriority="0" w:qFormat="1"/>
     <w:lsdException w:name="heading 1" w:uiPriority="9" w:qFormat="1"/>
     <w:lsdException w:name="heading 2" w:semiHidden="1" w:uiPriority="9" w:unhideWhenUsed="1" w:qFormat="1"/>
@@ -10584,7 +10632,6 @@
     <w:lsdException w:name="HTML Sample" w:semiHidden="1" w:unhideWhenUsed="1"/>
     <w:lsdException w:name="HTML Typewriter" w:semiHidden="1" w:unhideWhenUsed="1"/>
     <w:lsdException w:name="HTML Variable" w:semiHidden="1" w:unhideWhenUsed="1"/>
-    <w:lsdException w:name="Normal Table" w:semiHidden="1" w:unhideWhenUsed="1"/>
     <w:lsdException w:name="annotation subject" w:semiHidden="1" w:unhideWhenUsed="1"/>
     <w:lsdException w:name="No List" w:semiHidden="1" w:unhideWhenUsed="1"/>
     <w:lsdException w:name="Outline List 1" w:semiHidden="1" w:unhideWhenUsed="1"/>
@@ -10631,10 +10678,8 @@
     <w:lsdException w:name="Table Subtle 2" w:semiHidden="1" w:unhideWhenUsed="1"/>
     <w:lsdException w:name="Table Web 1" w:semiHidden="1" w:unhideWhenUsed="1"/>
     <w:lsdException w:name="Table Web 2" w:semiHidden="1" w:unhideWhenUsed="1"/>
-    <w:lsdException w:name="Table Web 3" w:semiHidden="1" w:unhideWhenUsed="1"/>
     <w:lsdException w:name="Balloon Text" w:semiHidden="1" w:unhideWhenUsed="1"/>
     <w:lsdException w:name="Table Grid" w:uiPriority="39"/>
-    <w:lsdException w:name="Table Theme" w:semiHidden="1" w:unhideWhenUsed="1"/>
     <w:lsdException w:name="Placeholder Text" w:semiHidden="1"/>
     <w:lsdException w:name="No Spacing" w:uiPriority="1" w:qFormat="1"/>
     <w:lsdException w:name="Light Shading" w:uiPriority="60"/>
@@ -10855,6 +10900,7 @@
     <w:lsdException w:name="Hashtag" w:semiHidden="1" w:unhideWhenUsed="1"/>
     <w:lsdException w:name="Unresolved Mention" w:semiHidden="1" w:unhideWhenUsed="1"/>
     <w:lsdException w:name="Smart Link" w:semiHidden="1" w:unhideWhenUsed="1"/>
+    <w:lsdException w:name="Smart Link Error" w:semiHidden="1" w:unhideWhenUsed="1"/>
   </w:latentStyles>
   <w:style w:type="paragraph" w:default="1" w:styleId="Normal">
     <w:name w:val="Normal"/>
@@ -10928,6 +10974,7 @@
   <w:style w:type="character" w:default="1" w:styleId="DefaultParagraphFont">
     <w:name w:val="Default Paragraph Font"/>
     <w:uiPriority w:val="1"/>
+    <w:semiHidden/>
     <w:unhideWhenUsed/>
   </w:style>
   <w:style w:type="table" w:default="1" w:styleId="TableNormal">
@@ -11362,19 +11409,19 @@
 
 <file path=word/glossary/fontTable.xml><?xml version="1.0" encoding="utf-8"?>
 <w:fonts xmlns:mc="http://schemas.openxmlformats.org/markup-compatibility/2006" xmlns:r="http://schemas.openxmlformats.org/officeDocument/2006/relationships" xmlns:w="http://schemas.openxmlformats.org/wordprocessingml/2006/main" xmlns:w14="http://schemas.microsoft.com/office/word/2010/wordml" xmlns:w15="http://schemas.microsoft.com/office/word/2012/wordml" xmlns:w16cid="http://schemas.microsoft.com/office/word/2016/wordml/cid" xmlns:w16se="http://schemas.microsoft.com/office/word/2015/wordml/symex" mc:Ignorable="w14 w15 w16se w16cid">
+  <w:font w:name="Symbol">
+    <w:panose1 w:val="05050102010706020507"/>
+    <w:charset w:val="02"/>
+    <w:family w:val="roman"/>
+    <w:pitch w:val="variable"/>
+    <w:sig w:usb0="00000000" w:usb1="10000000" w:usb2="00000000" w:usb3="00000000" w:csb0="80000000" w:csb1="00000000"/>
+  </w:font>
   <w:font w:name="Times New Roman">
     <w:panose1 w:val="02020603050405020304"/>
     <w:charset w:val="00"/>
     <w:family w:val="roman"/>
     <w:pitch w:val="variable"/>
     <w:sig w:usb0="E0002EFF" w:usb1="C000785B" w:usb2="00000009" w:usb3="00000000" w:csb0="000001FF" w:csb1="00000000"/>
-  </w:font>
-  <w:font w:name="Symbol">
-    <w:panose1 w:val="05050102010706020507"/>
-    <w:charset w:val="02"/>
-    <w:family w:val="roman"/>
-    <w:pitch w:val="variable"/>
-    <w:sig w:usb0="00000000" w:usb1="10000000" w:usb2="00000000" w:usb3="00000000" w:csb0="80000000" w:csb1="00000000"/>
   </w:font>
   <w:font w:name="Courier New">
     <w:panose1 w:val="02070309020205020404"/>
@@ -11437,6 +11484,7 @@
     <w:rsid w:val="008A08C2"/>
     <w:rsid w:val="008A716D"/>
     <w:rsid w:val="008B1A33"/>
+    <w:rsid w:val="009867BE"/>
     <w:rsid w:val="00C03879"/>
     <w:rsid w:val="00C25999"/>
     <w:rsid w:val="00D600AD"/>
@@ -11481,7 +11529,7 @@
       </w:pPr>
     </w:pPrDefault>
   </w:docDefaults>
-  <w:latentStyles w:defLockedState="0" w:defUIPriority="99" w:defSemiHidden="0" w:defUnhideWhenUsed="0" w:defQFormat="0" w:count="376">
+  <w:latentStyles w:defLockedState="0" w:defUIPriority="99" w:defSemiHidden="0" w:defUnhideWhenUsed="0" w:defQFormat="0" w:count="377">
     <w:lsdException w:name="Normal" w:uiPriority="0" w:qFormat="1"/>
     <w:lsdException w:name="heading 1" w:uiPriority="9" w:qFormat="1"/>
     <w:lsdException w:name="heading 2" w:semiHidden="1" w:uiPriority="9" w:unhideWhenUsed="1" w:qFormat="1"/>
@@ -11587,7 +11635,6 @@
     <w:lsdException w:name="HTML Sample" w:semiHidden="1" w:unhideWhenUsed="1"/>
     <w:lsdException w:name="HTML Typewriter" w:semiHidden="1" w:unhideWhenUsed="1"/>
     <w:lsdException w:name="HTML Variable" w:semiHidden="1" w:unhideWhenUsed="1"/>
-    <w:lsdException w:name="Normal Table" w:semiHidden="1" w:unhideWhenUsed="1"/>
     <w:lsdException w:name="annotation subject" w:semiHidden="1" w:unhideWhenUsed="1"/>
     <w:lsdException w:name="No List" w:semiHidden="1" w:unhideWhenUsed="1"/>
     <w:lsdException w:name="Outline List 1" w:semiHidden="1" w:unhideWhenUsed="1"/>
@@ -11634,10 +11681,8 @@
     <w:lsdException w:name="Table Subtle 2" w:semiHidden="1" w:unhideWhenUsed="1"/>
     <w:lsdException w:name="Table Web 1" w:semiHidden="1" w:unhideWhenUsed="1"/>
     <w:lsdException w:name="Table Web 2" w:semiHidden="1" w:unhideWhenUsed="1"/>
-    <w:lsdException w:name="Table Web 3" w:semiHidden="1" w:unhideWhenUsed="1"/>
     <w:lsdException w:name="Balloon Text" w:semiHidden="1" w:unhideWhenUsed="1"/>
     <w:lsdException w:name="Table Grid" w:uiPriority="39"/>
-    <w:lsdException w:name="Table Theme" w:semiHidden="1" w:unhideWhenUsed="1"/>
     <w:lsdException w:name="Placeholder Text" w:semiHidden="1"/>
     <w:lsdException w:name="No Spacing" w:uiPriority="1" w:qFormat="1"/>
     <w:lsdException w:name="Light Shading" w:uiPriority="60"/>
@@ -11858,6 +11903,7 @@
     <w:lsdException w:name="Hashtag" w:semiHidden="1" w:unhideWhenUsed="1"/>
     <w:lsdException w:name="Unresolved Mention" w:semiHidden="1" w:unhideWhenUsed="1"/>
     <w:lsdException w:name="Smart Link" w:semiHidden="1" w:unhideWhenUsed="1"/>
+    <w:lsdException w:name="Smart Link Error" w:semiHidden="1" w:unhideWhenUsed="1"/>
   </w:latentStyles>
   <w:style w:type="paragraph" w:default="1" w:styleId="Normal">
     <w:name w:val="Normal"/>
@@ -12202,7 +12248,7 @@
 </file>
 
 <file path=customXml/itemProps1.xml><?xml version="1.0" encoding="utf-8"?>
-<ds:datastoreItem xmlns:ds="http://schemas.openxmlformats.org/officeDocument/2006/customXml" ds:itemID="{9B34804A-96BA-4DB0-A5DB-2A8933FFA5C8}">
+<ds:datastoreItem xmlns:ds="http://schemas.openxmlformats.org/officeDocument/2006/customXml" ds:itemID="{C2516F27-9CED-4E56-9AD4-4B02BEAA6EDF}">
   <ds:schemaRefs>
     <ds:schemaRef ds:uri="http://schemas.openxmlformats.org/officeDocument/2006/bibliography"/>
   </ds:schemaRefs>

</xml_diff>